<commit_message>
Changes by edits, more tests, refactoring, code cleanup
</commit_message>
<xml_diff>
--- a/docs/Пояснительная записка к проекту.docx
+++ b/docs/Пояснительная записка к проекту.docx
@@ -20,36 +20,7 @@
           <w:szCs w:val="24"/>
           <w:lang w:val="ru-RU"/>
         </w:rPr>
-        <w:t>Пояснительная записка к прое</w:t>
-      </w:r>
-      <w:bookmarkStart w:id="0" w:name="_GoBack"/>
-      <w:bookmarkEnd w:id="0"/>
-      <w:r>
-        <w:rPr>
-          <w:rFonts w:hint="default" w:ascii="Arial" w:hAnsi="Arial" w:cs="Arial"/>
-          <w:sz w:val="24"/>
-          <w:szCs w:val="24"/>
-          <w:lang w:val="ru-RU"/>
-        </w:rPr>
-        <w:t>кту</w:t>
-      </w:r>
-      <w:r>
-        <w:rPr>
-          <w:rFonts w:hint="default" w:ascii="Arial" w:hAnsi="Arial" w:cs="Arial"/>
-          <w:sz w:val="24"/>
-          <w:szCs w:val="24"/>
-          <w:lang w:val="ru-RU"/>
-        </w:rPr>
-        <w:t xml:space="preserve"> </w:t>
-      </w:r>
-      <w:r>
-        <w:rPr>
-          <w:rFonts w:hint="default" w:ascii="Arial" w:hAnsi="Arial" w:cs="Arial"/>
-          <w:sz w:val="24"/>
-          <w:szCs w:val="24"/>
-          <w:lang w:val="ru-RU"/>
-        </w:rPr>
-        <w:t>«</w:t>
+        <w:t>Пояснительная записка к проекту «</w:t>
       </w:r>
       <w:r>
         <w:rPr>
@@ -555,6 +526,7 @@
     <w:p>
       <w:pPr>
         <w:numPr>
+          <w:ilvl w:val="0"/>
           <w:numId w:val="0"/>
         </w:numPr>
         <w:jc w:val="both"/>
@@ -617,6 +589,7 @@
     <w:p>
       <w:pPr>
         <w:numPr>
+          <w:ilvl w:val="0"/>
           <w:numId w:val="0"/>
         </w:numPr>
         <w:jc w:val="both"/>
@@ -994,6 +967,7 @@
     <w:p>
       <w:pPr>
         <w:numPr>
+          <w:ilvl w:val="0"/>
           <w:numId w:val="0"/>
         </w:numPr>
         <w:ind w:left="660" w:leftChars="0"/>
@@ -1048,21 +1022,13 @@
           <w:szCs w:val="22"/>
           <w:lang w:val="ru-RU"/>
         </w:rPr>
-        <w:t>данных</w:t>
-      </w:r>
-      <w:r>
-        <w:rPr>
-          <w:rFonts w:hint="default" w:ascii="Arial" w:hAnsi="Arial" w:cs="Arial"/>
-          <w:sz w:val="22"/>
-          <w:szCs w:val="22"/>
-          <w:lang w:val="ru-RU"/>
-        </w:rPr>
-        <w:t>. Взаимодействует с модулем “entity” для преобразования DTO объектов в сущности (Entities) и наоборот. Модуль выполняет функции управления информацией путем взаимодействия с модулем “repository”.</w:t>
+        <w:t>данных. Взаимодействует с модулем “entity” для преобразования DTO объектов в сущности (Entities) и наоборот. Модуль выполняет функции управления информацией путем взаимодействия с модулем “repository”.</w:t>
       </w:r>
     </w:p>
     <w:p>
       <w:pPr>
         <w:numPr>
+          <w:ilvl w:val="0"/>
           <w:numId w:val="0"/>
         </w:numPr>
         <w:ind w:left="660" w:leftChars="0"/>
@@ -1515,7 +1481,9 @@
         </w:tblBorders>
         <w:tblLayout w:type="autofit"/>
         <w:tblCellMar>
+          <w:top w:w="0" w:type="dxa"/>
           <w:left w:w="108" w:type="dxa"/>
+          <w:bottom w:w="0" w:type="dxa"/>
           <w:right w:w="108" w:type="dxa"/>
         </w:tblCellMar>
       </w:tblPr>
@@ -1534,7 +1502,9 @@
             <w:insideV w:val="single" w:color="auto" w:sz="4" w:space="0"/>
           </w:tblBorders>
           <w:tblCellMar>
+            <w:top w:w="0" w:type="dxa"/>
             <w:left w:w="108" w:type="dxa"/>
+            <w:bottom w:w="0" w:type="dxa"/>
             <w:right w:w="108" w:type="dxa"/>
           </w:tblCellMar>
         </w:tblPrEx>
@@ -1548,7 +1518,9 @@
           </w:tcPr>
           <w:p>
             <w:pPr>
+              <w:widowControl w:val="0"/>
               <w:numPr>
+                <w:ilvl w:val="0"/>
                 <w:numId w:val="0"/>
               </w:numPr>
               <w:ind w:left="0" w:leftChars="0" w:firstLine="0" w:firstLineChars="0"/>
@@ -1581,6 +1553,7 @@
           </w:tcPr>
           <w:p>
             <w:pPr>
+              <w:widowControl w:val="0"/>
               <w:ind w:left="0" w:leftChars="0" w:firstLine="0" w:firstLineChars="0"/>
               <w:rPr>
                 <w:rFonts w:hint="default" w:ascii="Arial" w:hAnsi="Arial" w:cs="Arial"/>
@@ -1644,7 +1617,9 @@
             <w:insideV w:val="single" w:color="auto" w:sz="4" w:space="0"/>
           </w:tblBorders>
           <w:tblCellMar>
+            <w:top w:w="0" w:type="dxa"/>
             <w:left w:w="108" w:type="dxa"/>
+            <w:bottom w:w="0" w:type="dxa"/>
             <w:right w:w="108" w:type="dxa"/>
           </w:tblCellMar>
         </w:tblPrEx>
@@ -1658,7 +1633,9 @@
           </w:tcPr>
           <w:p>
             <w:pPr>
+              <w:widowControl w:val="0"/>
               <w:numPr>
+                <w:ilvl w:val="0"/>
                 <w:numId w:val="0"/>
               </w:numPr>
               <w:ind w:left="0" w:leftChars="0" w:firstLine="0" w:firstLineChars="0"/>
@@ -1689,6 +1666,7 @@
           </w:tcPr>
           <w:p>
             <w:pPr>
+              <w:widowControl w:val="0"/>
               <w:ind w:left="0" w:leftChars="0" w:firstLine="0" w:firstLineChars="0"/>
               <w:rPr>
                 <w:rFonts w:hint="default" w:ascii="Arial" w:hAnsi="Arial" w:cs="Arial"/>
@@ -1792,7 +1770,9 @@
             <w:insideV w:val="single" w:color="auto" w:sz="4" w:space="0"/>
           </w:tblBorders>
           <w:tblCellMar>
+            <w:top w:w="0" w:type="dxa"/>
             <w:left w:w="108" w:type="dxa"/>
+            <w:bottom w:w="0" w:type="dxa"/>
             <w:right w:w="108" w:type="dxa"/>
           </w:tblCellMar>
         </w:tblPrEx>
@@ -1806,7 +1786,9 @@
           </w:tcPr>
           <w:p>
             <w:pPr>
+              <w:widowControl w:val="0"/>
               <w:numPr>
+                <w:ilvl w:val="0"/>
                 <w:numId w:val="0"/>
               </w:numPr>
               <w:ind w:left="0" w:leftChars="0" w:firstLine="0" w:firstLineChars="0"/>
@@ -1837,6 +1819,7 @@
           </w:tcPr>
           <w:p>
             <w:pPr>
+              <w:widowControl w:val="0"/>
               <w:ind w:left="0" w:leftChars="0" w:firstLine="0" w:firstLineChars="0"/>
               <w:rPr>
                 <w:rFonts w:hint="default" w:ascii="Arial" w:hAnsi="Arial" w:cs="Arial"/>
@@ -1970,7 +1953,9 @@
             <w:insideV w:val="single" w:color="auto" w:sz="4" w:space="0"/>
           </w:tblBorders>
           <w:tblCellMar>
+            <w:top w:w="0" w:type="dxa"/>
             <w:left w:w="108" w:type="dxa"/>
+            <w:bottom w:w="0" w:type="dxa"/>
             <w:right w:w="108" w:type="dxa"/>
           </w:tblCellMar>
         </w:tblPrEx>
@@ -1984,7 +1969,9 @@
           </w:tcPr>
           <w:p>
             <w:pPr>
+              <w:widowControl w:val="0"/>
               <w:numPr>
+                <w:ilvl w:val="0"/>
                 <w:numId w:val="0"/>
               </w:numPr>
               <w:ind w:left="0" w:leftChars="0" w:firstLine="0" w:firstLineChars="0"/>
@@ -2015,6 +2002,7 @@
           </w:tcPr>
           <w:p>
             <w:pPr>
+              <w:widowControl w:val="0"/>
               <w:ind w:left="0" w:leftChars="0" w:firstLine="0" w:firstLineChars="0"/>
               <w:rPr>
                 <w:rFonts w:hint="default" w:ascii="Arial" w:hAnsi="Arial" w:cs="Arial" w:eastAsiaTheme="minorEastAsia"/>
@@ -2168,7 +2156,9 @@
             <w:insideV w:val="single" w:color="auto" w:sz="4" w:space="0"/>
           </w:tblBorders>
           <w:tblCellMar>
+            <w:top w:w="0" w:type="dxa"/>
             <w:left w:w="108" w:type="dxa"/>
+            <w:bottom w:w="0" w:type="dxa"/>
             <w:right w:w="108" w:type="dxa"/>
           </w:tblCellMar>
         </w:tblPrEx>
@@ -2182,7 +2172,9 @@
           </w:tcPr>
           <w:p>
             <w:pPr>
+              <w:widowControl w:val="0"/>
               <w:numPr>
+                <w:ilvl w:val="0"/>
                 <w:numId w:val="0"/>
               </w:numPr>
               <w:ind w:left="0" w:leftChars="0" w:firstLine="0" w:firstLineChars="0"/>
@@ -2213,6 +2205,7 @@
           </w:tcPr>
           <w:p>
             <w:pPr>
+              <w:widowControl w:val="0"/>
               <w:ind w:left="0" w:leftChars="0" w:firstLine="0" w:firstLineChars="0"/>
               <w:rPr>
                 <w:rFonts w:hint="default"/>
@@ -2296,7 +2289,9 @@
             <w:insideV w:val="single" w:color="auto" w:sz="4" w:space="0"/>
           </w:tblBorders>
           <w:tblCellMar>
+            <w:top w:w="0" w:type="dxa"/>
             <w:left w:w="108" w:type="dxa"/>
+            <w:bottom w:w="0" w:type="dxa"/>
             <w:right w:w="108" w:type="dxa"/>
           </w:tblCellMar>
         </w:tblPrEx>
@@ -2310,7 +2305,9 @@
           </w:tcPr>
           <w:p>
             <w:pPr>
+              <w:widowControl w:val="0"/>
               <w:numPr>
+                <w:ilvl w:val="0"/>
                 <w:numId w:val="0"/>
               </w:numPr>
               <w:ind w:left="0" w:leftChars="0" w:firstLine="0" w:firstLineChars="0"/>
@@ -2341,6 +2338,7 @@
           </w:tcPr>
           <w:p>
             <w:pPr>
+              <w:widowControl w:val="0"/>
               <w:ind w:left="0" w:leftChars="0" w:firstLine="0" w:firstLineChars="0"/>
               <w:rPr>
                 <w:rFonts w:hint="default" w:ascii="Arial" w:hAnsi="Arial" w:cs="Arial"/>
@@ -2604,6 +2602,7 @@
     <w:p>
       <w:pPr>
         <w:numPr>
+          <w:ilvl w:val="0"/>
           <w:numId w:val="0"/>
         </w:numPr>
         <w:spacing w:before="50" w:beforeLines="50" w:after="50" w:afterLines="50" w:line="360" w:lineRule="auto"/>
@@ -2632,6 +2631,7 @@
     <w:p>
       <w:pPr>
         <w:numPr>
+          <w:ilvl w:val="0"/>
           <w:numId w:val="0"/>
         </w:numPr>
         <w:spacing w:before="50" w:beforeLines="50" w:after="50" w:afterLines="50" w:line="360" w:lineRule="auto"/>
@@ -2693,6 +2693,7 @@
     <w:p>
       <w:pPr>
         <w:numPr>
+          <w:ilvl w:val="0"/>
           <w:numId w:val="0"/>
         </w:numPr>
         <w:spacing w:before="50" w:beforeLines="50" w:after="50" w:afterLines="50" w:line="360" w:lineRule="auto"/>
@@ -2721,7 +2722,9 @@
         </w:tblBorders>
         <w:tblLayout w:type="autofit"/>
         <w:tblCellMar>
+          <w:top w:w="0" w:type="dxa"/>
           <w:left w:w="108" w:type="dxa"/>
+          <w:bottom w:w="0" w:type="dxa"/>
           <w:right w:w="108" w:type="dxa"/>
         </w:tblCellMar>
       </w:tblPr>
@@ -2740,7 +2743,9 @@
             <w:insideV w:val="single" w:color="auto" w:sz="4" w:space="0"/>
           </w:tblBorders>
           <w:tblCellMar>
+            <w:top w:w="0" w:type="dxa"/>
             <w:left w:w="108" w:type="dxa"/>
+            <w:bottom w:w="0" w:type="dxa"/>
             <w:right w:w="108" w:type="dxa"/>
           </w:tblCellMar>
         </w:tblPrEx>
@@ -2754,6 +2759,7 @@
           </w:tcPr>
           <w:p>
             <w:pPr>
+              <w:widowControl w:val="0"/>
               <w:numPr>
                 <w:ilvl w:val="0"/>
                 <w:numId w:val="0"/>
@@ -2787,6 +2793,7 @@
           </w:tcPr>
           <w:p>
             <w:pPr>
+              <w:widowControl w:val="0"/>
               <w:ind w:left="0" w:leftChars="0" w:firstLine="0" w:firstLineChars="0"/>
               <w:rPr>
                 <w:rFonts w:hint="default" w:ascii="Arial" w:hAnsi="Arial" w:cs="Arial"/>
@@ -2849,7 +2856,9 @@
             <w:insideV w:val="single" w:color="auto" w:sz="4" w:space="0"/>
           </w:tblBorders>
           <w:tblCellMar>
+            <w:top w:w="0" w:type="dxa"/>
             <w:left w:w="108" w:type="dxa"/>
+            <w:bottom w:w="0" w:type="dxa"/>
             <w:right w:w="108" w:type="dxa"/>
           </w:tblCellMar>
         </w:tblPrEx>
@@ -2863,7 +2872,9 @@
           </w:tcPr>
           <w:p>
             <w:pPr>
+              <w:widowControl w:val="0"/>
               <w:numPr>
+                <w:ilvl w:val="0"/>
                 <w:numId w:val="0"/>
               </w:numPr>
               <w:ind w:left="0" w:leftChars="0" w:firstLine="0" w:firstLineChars="0"/>
@@ -2894,6 +2905,7 @@
           </w:tcPr>
           <w:p>
             <w:pPr>
+              <w:widowControl w:val="0"/>
               <w:ind w:left="0" w:leftChars="0" w:firstLine="0" w:firstLineChars="0"/>
               <w:rPr>
                 <w:rFonts w:hint="default" w:ascii="Arial" w:hAnsi="Arial" w:cs="Arial"/>
@@ -2997,7 +3009,9 @@
             <w:insideV w:val="single" w:color="auto" w:sz="4" w:space="0"/>
           </w:tblBorders>
           <w:tblCellMar>
+            <w:top w:w="0" w:type="dxa"/>
             <w:left w:w="108" w:type="dxa"/>
+            <w:bottom w:w="0" w:type="dxa"/>
             <w:right w:w="108" w:type="dxa"/>
           </w:tblCellMar>
         </w:tblPrEx>
@@ -3011,7 +3025,9 @@
           </w:tcPr>
           <w:p>
             <w:pPr>
+              <w:widowControl w:val="0"/>
               <w:numPr>
+                <w:ilvl w:val="0"/>
                 <w:numId w:val="0"/>
               </w:numPr>
               <w:ind w:left="0" w:leftChars="0" w:firstLine="0" w:firstLineChars="0"/>
@@ -3042,6 +3058,7 @@
           </w:tcPr>
           <w:p>
             <w:pPr>
+              <w:widowControl w:val="0"/>
               <w:ind w:left="0" w:leftChars="0" w:firstLine="0" w:firstLineChars="0"/>
               <w:rPr>
                 <w:rFonts w:hint="default" w:ascii="Arial" w:hAnsi="Arial" w:cs="Arial"/>
@@ -3124,7 +3141,9 @@
             <w:insideV w:val="single" w:color="auto" w:sz="4" w:space="0"/>
           </w:tblBorders>
           <w:tblCellMar>
+            <w:top w:w="0" w:type="dxa"/>
             <w:left w:w="108" w:type="dxa"/>
+            <w:bottom w:w="0" w:type="dxa"/>
             <w:right w:w="108" w:type="dxa"/>
           </w:tblCellMar>
         </w:tblPrEx>
@@ -3138,7 +3157,9 @@
           </w:tcPr>
           <w:p>
             <w:pPr>
+              <w:widowControl w:val="0"/>
               <w:numPr>
+                <w:ilvl w:val="0"/>
                 <w:numId w:val="0"/>
               </w:numPr>
               <w:ind w:left="0" w:leftChars="0" w:firstLine="0" w:firstLineChars="0"/>
@@ -3169,6 +3190,7 @@
           </w:tcPr>
           <w:p>
             <w:pPr>
+              <w:widowControl w:val="0"/>
               <w:ind w:left="0" w:leftChars="0" w:firstLine="0" w:firstLineChars="0"/>
               <w:rPr>
                 <w:rFonts w:hint="default" w:ascii="Arial" w:hAnsi="Arial" w:cs="Arial"/>
@@ -3252,7 +3274,9 @@
             <w:insideV w:val="single" w:color="auto" w:sz="4" w:space="0"/>
           </w:tblBorders>
           <w:tblCellMar>
+            <w:top w:w="0" w:type="dxa"/>
             <w:left w:w="108" w:type="dxa"/>
+            <w:bottom w:w="0" w:type="dxa"/>
             <w:right w:w="108" w:type="dxa"/>
           </w:tblCellMar>
         </w:tblPrEx>
@@ -3266,7 +3290,9 @@
           </w:tcPr>
           <w:p>
             <w:pPr>
+              <w:widowControl w:val="0"/>
               <w:numPr>
+                <w:ilvl w:val="0"/>
                 <w:numId w:val="0"/>
               </w:numPr>
               <w:ind w:left="0" w:leftChars="0" w:firstLine="0" w:firstLineChars="0"/>
@@ -3291,7 +3317,9 @@
           </w:p>
           <w:p>
             <w:pPr>
+              <w:widowControl w:val="0"/>
               <w:numPr>
+                <w:ilvl w:val="0"/>
                 <w:numId w:val="0"/>
               </w:numPr>
               <w:ind w:left="0" w:leftChars="0" w:firstLine="0" w:firstLineChars="0"/>
@@ -3353,6 +3381,7 @@
           </w:tcPr>
           <w:p>
             <w:pPr>
+              <w:widowControl w:val="0"/>
               <w:ind w:left="0" w:leftChars="0" w:firstLine="0" w:firstLineChars="0"/>
               <w:rPr>
                 <w:rFonts w:hint="default" w:ascii="Arial" w:hAnsi="Arial" w:cs="Arial"/>
@@ -3490,6 +3519,7 @@
           </w:p>
           <w:p>
             <w:pPr>
+              <w:widowControl w:val="0"/>
               <w:ind w:left="0" w:leftChars="0" w:firstLine="0" w:firstLineChars="0"/>
               <w:rPr>
                 <w:rFonts w:hint="default" w:ascii="Arial" w:hAnsi="Arial" w:cs="Arial"/>
@@ -3834,7 +3864,9 @@
         </w:tblBorders>
         <w:tblLayout w:type="autofit"/>
         <w:tblCellMar>
+          <w:top w:w="0" w:type="dxa"/>
           <w:left w:w="108" w:type="dxa"/>
+          <w:bottom w:w="0" w:type="dxa"/>
           <w:right w:w="108" w:type="dxa"/>
         </w:tblCellMar>
       </w:tblPr>
@@ -3853,7 +3885,9 @@
             <w:insideV w:val="single" w:color="auto" w:sz="4" w:space="0"/>
           </w:tblBorders>
           <w:tblCellMar>
+            <w:top w:w="0" w:type="dxa"/>
             <w:left w:w="108" w:type="dxa"/>
+            <w:bottom w:w="0" w:type="dxa"/>
             <w:right w:w="108" w:type="dxa"/>
           </w:tblCellMar>
         </w:tblPrEx>
@@ -3864,6 +3898,7 @@
           </w:tcPr>
           <w:p>
             <w:pPr>
+              <w:widowControl w:val="0"/>
               <w:numPr>
                 <w:ilvl w:val="0"/>
                 <w:numId w:val="0"/>
@@ -3896,6 +3931,7 @@
           </w:tcPr>
           <w:p>
             <w:pPr>
+              <w:widowControl w:val="0"/>
               <w:ind w:left="0" w:leftChars="0" w:firstLine="0" w:firstLineChars="0"/>
               <w:rPr>
                 <w:rFonts w:hint="default" w:ascii="Arial" w:hAnsi="Arial" w:cs="Arial"/>
@@ -3979,7 +4015,9 @@
             <w:insideV w:val="single" w:color="auto" w:sz="4" w:space="0"/>
           </w:tblBorders>
           <w:tblCellMar>
+            <w:top w:w="0" w:type="dxa"/>
             <w:left w:w="108" w:type="dxa"/>
+            <w:bottom w:w="0" w:type="dxa"/>
             <w:right w:w="108" w:type="dxa"/>
           </w:tblCellMar>
         </w:tblPrEx>
@@ -3989,7 +4027,9 @@
           </w:tcPr>
           <w:p>
             <w:pPr>
+              <w:widowControl w:val="0"/>
               <w:numPr>
+                <w:ilvl w:val="0"/>
                 <w:numId w:val="0"/>
               </w:numPr>
               <w:ind w:left="0" w:leftChars="0" w:firstLine="0" w:firstLineChars="0"/>
@@ -4019,6 +4059,7 @@
           </w:tcPr>
           <w:p>
             <w:pPr>
+              <w:widowControl w:val="0"/>
               <w:ind w:left="0" w:leftChars="0" w:firstLine="0" w:firstLineChars="0"/>
               <w:rPr>
                 <w:rFonts w:hint="default" w:ascii="Arial" w:hAnsi="Arial" w:cs="Arial"/>
@@ -4122,7 +4163,9 @@
             <w:insideV w:val="single" w:color="auto" w:sz="4" w:space="0"/>
           </w:tblBorders>
           <w:tblCellMar>
+            <w:top w:w="0" w:type="dxa"/>
             <w:left w:w="108" w:type="dxa"/>
+            <w:bottom w:w="0" w:type="dxa"/>
             <w:right w:w="108" w:type="dxa"/>
           </w:tblCellMar>
         </w:tblPrEx>
@@ -4132,7 +4175,9 @@
           </w:tcPr>
           <w:p>
             <w:pPr>
+              <w:widowControl w:val="0"/>
               <w:numPr>
+                <w:ilvl w:val="0"/>
                 <w:numId w:val="0"/>
               </w:numPr>
               <w:ind w:left="0" w:leftChars="0" w:firstLine="0" w:firstLineChars="0"/>
@@ -4162,6 +4207,7 @@
           </w:tcPr>
           <w:p>
             <w:pPr>
+              <w:widowControl w:val="0"/>
               <w:ind w:left="0" w:leftChars="0" w:firstLine="0" w:firstLineChars="0"/>
               <w:rPr>
                 <w:rFonts w:hint="default" w:ascii="Arial" w:hAnsi="Arial" w:cs="Arial"/>
@@ -4225,7 +4271,9 @@
             <w:insideV w:val="single" w:color="auto" w:sz="4" w:space="0"/>
           </w:tblBorders>
           <w:tblCellMar>
+            <w:top w:w="0" w:type="dxa"/>
             <w:left w:w="108" w:type="dxa"/>
+            <w:bottom w:w="0" w:type="dxa"/>
             <w:right w:w="108" w:type="dxa"/>
           </w:tblCellMar>
         </w:tblPrEx>
@@ -4235,7 +4283,9 @@
           </w:tcPr>
           <w:p>
             <w:pPr>
+              <w:widowControl w:val="0"/>
               <w:numPr>
+                <w:ilvl w:val="0"/>
                 <w:numId w:val="0"/>
               </w:numPr>
               <w:ind w:left="0" w:leftChars="0" w:firstLine="0" w:firstLineChars="0"/>
@@ -4265,6 +4315,7 @@
           </w:tcPr>
           <w:p>
             <w:pPr>
+              <w:widowControl w:val="0"/>
               <w:ind w:left="0" w:leftChars="0" w:firstLine="0" w:firstLineChars="0"/>
               <w:rPr>
                 <w:rFonts w:hint="default" w:ascii="Arial" w:hAnsi="Arial" w:cs="Arial"/>
@@ -4814,7 +4865,9 @@
         </w:tblBorders>
         <w:tblLayout w:type="autofit"/>
         <w:tblCellMar>
+          <w:top w:w="0" w:type="dxa"/>
           <w:left w:w="108" w:type="dxa"/>
+          <w:bottom w:w="0" w:type="dxa"/>
           <w:right w:w="108" w:type="dxa"/>
         </w:tblCellMar>
       </w:tblPr>
@@ -4833,7 +4886,9 @@
             <w:insideV w:val="single" w:color="auto" w:sz="4" w:space="0"/>
           </w:tblBorders>
           <w:tblCellMar>
+            <w:top w:w="0" w:type="dxa"/>
             <w:left w:w="108" w:type="dxa"/>
+            <w:bottom w:w="0" w:type="dxa"/>
             <w:right w:w="108" w:type="dxa"/>
           </w:tblCellMar>
         </w:tblPrEx>
@@ -4847,6 +4902,7 @@
           </w:tcPr>
           <w:p>
             <w:pPr>
+              <w:widowControl w:val="0"/>
               <w:numPr>
                 <w:ilvl w:val="0"/>
                 <w:numId w:val="0"/>
@@ -4880,6 +4936,7 @@
           </w:tcPr>
           <w:p>
             <w:pPr>
+              <w:widowControl w:val="0"/>
               <w:ind w:left="0" w:leftChars="0" w:firstLine="0" w:firstLineChars="0"/>
               <w:rPr>
                 <w:rFonts w:hint="default" w:cs="Arial"/>
@@ -4943,7 +5000,9 @@
             <w:insideV w:val="single" w:color="auto" w:sz="4" w:space="0"/>
           </w:tblBorders>
           <w:tblCellMar>
+            <w:top w:w="0" w:type="dxa"/>
             <w:left w:w="108" w:type="dxa"/>
+            <w:bottom w:w="0" w:type="dxa"/>
             <w:right w:w="108" w:type="dxa"/>
           </w:tblCellMar>
         </w:tblPrEx>
@@ -4957,7 +5016,9 @@
           </w:tcPr>
           <w:p>
             <w:pPr>
+              <w:widowControl w:val="0"/>
               <w:numPr>
+                <w:ilvl w:val="0"/>
                 <w:numId w:val="0"/>
               </w:numPr>
               <w:ind w:left="0" w:leftChars="0" w:firstLine="0" w:firstLineChars="0"/>
@@ -4987,6 +5048,7 @@
           </w:tcPr>
           <w:p>
             <w:pPr>
+              <w:widowControl w:val="0"/>
               <w:ind w:left="0" w:leftChars="0" w:firstLine="0" w:firstLineChars="0"/>
               <w:rPr>
                 <w:rFonts w:hint="default"/>
@@ -5100,7 +5162,9 @@
             <w:insideV w:val="single" w:color="auto" w:sz="4" w:space="0"/>
           </w:tblBorders>
           <w:tblCellMar>
+            <w:top w:w="0" w:type="dxa"/>
             <w:left w:w="108" w:type="dxa"/>
+            <w:bottom w:w="0" w:type="dxa"/>
             <w:right w:w="108" w:type="dxa"/>
           </w:tblCellMar>
         </w:tblPrEx>
@@ -5114,7 +5178,9 @@
           </w:tcPr>
           <w:p>
             <w:pPr>
+              <w:widowControl w:val="0"/>
               <w:numPr>
+                <w:ilvl w:val="0"/>
                 <w:numId w:val="0"/>
               </w:numPr>
               <w:ind w:left="0" w:leftChars="0" w:firstLine="0" w:firstLineChars="0"/>
@@ -5144,6 +5210,7 @@
           </w:tcPr>
           <w:p>
             <w:pPr>
+              <w:widowControl w:val="0"/>
               <w:ind w:left="0" w:leftChars="0" w:firstLine="0" w:firstLineChars="0"/>
               <w:rPr>
                 <w:rFonts w:hint="default" w:cs="Arial"/>
@@ -5257,7 +5324,9 @@
             <w:insideV w:val="single" w:color="auto" w:sz="4" w:space="0"/>
           </w:tblBorders>
           <w:tblCellMar>
+            <w:top w:w="0" w:type="dxa"/>
             <w:left w:w="108" w:type="dxa"/>
+            <w:bottom w:w="0" w:type="dxa"/>
             <w:right w:w="108" w:type="dxa"/>
           </w:tblCellMar>
         </w:tblPrEx>
@@ -5271,7 +5340,9 @@
           </w:tcPr>
           <w:p>
             <w:pPr>
+              <w:widowControl w:val="0"/>
               <w:numPr>
+                <w:ilvl w:val="0"/>
                 <w:numId w:val="0"/>
               </w:numPr>
               <w:ind w:left="0" w:leftChars="0" w:firstLine="0" w:firstLineChars="0"/>
@@ -5301,6 +5372,7 @@
           </w:tcPr>
           <w:p>
             <w:pPr>
+              <w:widowControl w:val="0"/>
               <w:ind w:left="0" w:leftChars="0" w:firstLine="0" w:firstLineChars="0"/>
               <w:rPr>
                 <w:rFonts w:hint="default" w:cs="Arial"/>
@@ -5394,7 +5466,9 @@
             <w:insideV w:val="single" w:color="auto" w:sz="4" w:space="0"/>
           </w:tblBorders>
           <w:tblCellMar>
+            <w:top w:w="0" w:type="dxa"/>
             <w:left w:w="108" w:type="dxa"/>
+            <w:bottom w:w="0" w:type="dxa"/>
             <w:right w:w="108" w:type="dxa"/>
           </w:tblCellMar>
         </w:tblPrEx>
@@ -5408,7 +5482,9 @@
           </w:tcPr>
           <w:p>
             <w:pPr>
+              <w:widowControl w:val="0"/>
               <w:numPr>
+                <w:ilvl w:val="0"/>
                 <w:numId w:val="0"/>
               </w:numPr>
               <w:ind w:left="0" w:leftChars="0" w:firstLine="0" w:firstLineChars="0"/>
@@ -5431,7 +5507,9 @@
           </w:p>
           <w:p>
             <w:pPr>
+              <w:widowControl w:val="0"/>
               <w:numPr>
+                <w:ilvl w:val="0"/>
                 <w:numId w:val="0"/>
               </w:numPr>
               <w:ind w:left="0" w:leftChars="0" w:firstLine="0" w:firstLineChars="0"/>
@@ -5493,6 +5571,7 @@
           </w:tcPr>
           <w:p>
             <w:pPr>
+              <w:widowControl w:val="0"/>
               <w:ind w:left="0" w:leftChars="0" w:firstLine="0" w:firstLineChars="0"/>
               <w:rPr>
                 <w:rFonts w:hint="default" w:ascii="Arial" w:hAnsi="Arial" w:cs="Arial"/>
@@ -5630,6 +5709,7 @@
           </w:p>
           <w:p>
             <w:pPr>
+              <w:widowControl w:val="0"/>
               <w:ind w:left="0" w:leftChars="0" w:firstLine="0" w:firstLineChars="0"/>
               <w:rPr>
                 <w:rFonts w:hint="default" w:cs="Arial"/>
@@ -5818,10 +5898,295 @@
           <w:rFonts w:hint="default"/>
           <w:lang w:val="ru-RU"/>
         </w:rPr>
-        <w:t>на основе которых происходит регистрация и аутентификация в системе.</w:t>
-      </w:r>
-    </w:p>
-    <w:p/>
+        <w:t xml:space="preserve">на основе которых происходит регистрация и аутентификация в системе. Т.к. указано требование, что может быть аутентифицирован сотрудник </w:t>
+      </w:r>
+      <w:r>
+        <w:rPr>
+          <w:rtl w:val="0"/>
+        </w:rPr>
+        <w:t>только со статусом Активный</w:t>
+      </w:r>
+      <w:r>
+        <w:rPr>
+          <w:rFonts w:hint="default"/>
+          <w:rtl w:val="0"/>
+          <w:lang w:val="ru-RU"/>
+        </w:rPr>
+        <w:t xml:space="preserve">, то для </w:t>
+      </w:r>
+      <w:r>
+        <w:rPr>
+          <w:rFonts w:hint="default"/>
+          <w:rtl w:val="0"/>
+          <w:lang w:val="en-US"/>
+        </w:rPr>
+        <w:t xml:space="preserve">Account </w:t>
+      </w:r>
+      <w:r>
+        <w:rPr>
+          <w:rFonts w:hint="default"/>
+          <w:rtl w:val="0"/>
+          <w:lang w:val="ru-RU"/>
+        </w:rPr>
+        <w:t xml:space="preserve">автоматически создается </w:t>
+      </w:r>
+      <w:r>
+        <w:rPr>
+          <w:rFonts w:hint="default"/>
+          <w:rtl w:val="0"/>
+          <w:lang w:val="en-US"/>
+        </w:rPr>
+        <w:t>Employee (</w:t>
+      </w:r>
+      <w:r>
+        <w:rPr>
+          <w:rFonts w:hint="default"/>
+          <w:rtl w:val="0"/>
+          <w:lang w:val="ru-RU"/>
+        </w:rPr>
+        <w:t xml:space="preserve">для этого при регистрации помимо </w:t>
+      </w:r>
+      <w:r>
+        <w:rPr>
+          <w:rFonts w:hint="default"/>
+          <w:lang w:val="en-US"/>
+        </w:rPr>
+        <w:t xml:space="preserve">Username </w:t>
+      </w:r>
+      <w:r>
+        <w:rPr>
+          <w:rFonts w:hint="default"/>
+          <w:lang w:val="ru-RU"/>
+        </w:rPr>
+        <w:t xml:space="preserve">и </w:t>
+      </w:r>
+      <w:r>
+        <w:rPr>
+          <w:rFonts w:hint="default"/>
+          <w:lang w:val="en-US"/>
+        </w:rPr>
+        <w:t>Password</w:t>
+      </w:r>
+      <w:r>
+        <w:rPr>
+          <w:rFonts w:hint="default"/>
+          <w:lang w:val="ru-RU"/>
+        </w:rPr>
+        <w:t xml:space="preserve"> необходимо передать </w:t>
+      </w:r>
+      <w:r>
+        <w:rPr>
+          <w:rFonts w:hint="default"/>
+          <w:lang w:val="en-US"/>
+        </w:rPr>
+        <w:t xml:space="preserve">Firstname </w:t>
+      </w:r>
+      <w:r>
+        <w:rPr>
+          <w:rFonts w:hint="default"/>
+          <w:lang w:val="ru-RU"/>
+        </w:rPr>
+        <w:t xml:space="preserve">и </w:t>
+      </w:r>
+      <w:r>
+        <w:rPr>
+          <w:rFonts w:hint="default"/>
+          <w:lang w:val="en-US"/>
+        </w:rPr>
+        <w:t xml:space="preserve">Lastname, </w:t>
+      </w:r>
+      <w:r>
+        <w:rPr>
+          <w:rFonts w:hint="default"/>
+          <w:lang w:val="ru-RU"/>
+        </w:rPr>
+        <w:t xml:space="preserve">т.к. они обязательны для </w:t>
+      </w:r>
+      <w:r>
+        <w:rPr>
+          <w:rFonts w:hint="default"/>
+          <w:lang w:val="en-US"/>
+        </w:rPr>
+        <w:t xml:space="preserve">Employee). </w:t>
+      </w:r>
+      <w:r>
+        <w:rPr>
+          <w:rFonts w:hint="default"/>
+          <w:lang w:val="ru-RU"/>
+        </w:rPr>
+        <w:t xml:space="preserve">Если </w:t>
+      </w:r>
+      <w:r>
+        <w:rPr>
+          <w:rFonts w:hint="default"/>
+          <w:lang w:val="en-US"/>
+        </w:rPr>
+        <w:t xml:space="preserve">Employee, </w:t>
+      </w:r>
+      <w:r>
+        <w:rPr>
+          <w:rFonts w:hint="default"/>
+          <w:lang w:val="ru-RU"/>
+        </w:rPr>
+        <w:t xml:space="preserve">связанный с </w:t>
+      </w:r>
+      <w:r>
+        <w:rPr>
+          <w:rFonts w:hint="default"/>
+          <w:lang w:val="en-US"/>
+        </w:rPr>
+        <w:t xml:space="preserve">Account </w:t>
+      </w:r>
+      <w:r>
+        <w:rPr>
+          <w:rFonts w:hint="default"/>
+          <w:lang w:val="ru-RU"/>
+        </w:rPr>
+        <w:t xml:space="preserve">будет переведен в статус </w:t>
+      </w:r>
+      <w:r>
+        <w:rPr>
+          <w:rFonts w:hint="default"/>
+          <w:lang w:val="en-US"/>
+        </w:rPr>
+        <w:t xml:space="preserve">Deleted, </w:t>
+      </w:r>
+      <w:r>
+        <w:rPr>
+          <w:rFonts w:hint="default"/>
+          <w:lang w:val="ru-RU"/>
+        </w:rPr>
+        <w:t>то аутентификация станет невозможна.</w:t>
+      </w:r>
+    </w:p>
+    <w:p>
+      <w:pPr>
+        <w:rPr>
+          <w:rFonts w:hint="default"/>
+          <w:lang w:val="en-US"/>
+        </w:rPr>
+      </w:pPr>
+      <w:r>
+        <w:rPr>
+          <w:rFonts w:hint="default"/>
+          <w:lang w:val="en-US"/>
+        </w:rPr>
+        <w:t xml:space="preserve">Username </w:t>
+      </w:r>
+      <w:r>
+        <w:rPr>
+          <w:rFonts w:hint="default"/>
+          <w:lang w:val="ru-RU"/>
+        </w:rPr>
+        <w:t xml:space="preserve">и </w:t>
+      </w:r>
+      <w:r>
+        <w:rPr>
+          <w:rFonts w:hint="default"/>
+          <w:lang w:val="en-US"/>
+        </w:rPr>
+        <w:t xml:space="preserve">Password </w:t>
+      </w:r>
+      <w:r>
+        <w:rPr>
+          <w:rFonts w:hint="default"/>
+          <w:lang w:val="ru-RU"/>
+        </w:rPr>
+        <w:t xml:space="preserve">для </w:t>
+      </w:r>
+      <w:r>
+        <w:rPr>
+          <w:rFonts w:hint="default"/>
+          <w:lang w:val="en-US"/>
+        </w:rPr>
+        <w:t xml:space="preserve">Account </w:t>
+      </w:r>
+      <w:r>
+        <w:rPr>
+          <w:rFonts w:hint="default"/>
+          <w:lang w:val="ru-RU"/>
+        </w:rPr>
+        <w:t>хранятся в БД</w:t>
+      </w:r>
+      <w:r>
+        <w:rPr>
+          <w:rFonts w:hint="default"/>
+          <w:lang w:val="en-US"/>
+        </w:rPr>
+        <w:t>, Password</w:t>
+      </w:r>
+      <w:r>
+        <w:rPr>
+          <w:rFonts w:hint="default"/>
+          <w:lang w:val="ru-RU"/>
+        </w:rPr>
+        <w:t xml:space="preserve"> хранится в зашифрованном виде (</w:t>
+      </w:r>
+      <w:r>
+        <w:rPr>
+          <w:rFonts w:hint="default"/>
+          <w:lang w:val="en-US"/>
+        </w:rPr>
+        <w:t>BCrypt).</w:t>
+      </w:r>
+    </w:p>
+    <w:p>
+      <w:pPr>
+        <w:rPr>
+          <w:rFonts w:hint="default"/>
+          <w:lang w:val="en-US"/>
+        </w:rPr>
+      </w:pPr>
+      <w:r>
+        <w:rPr>
+          <w:rFonts w:hint="default"/>
+          <w:lang w:val="ru-RU"/>
+        </w:rPr>
+        <w:t xml:space="preserve">Также подключена </w:t>
+      </w:r>
+      <w:r>
+        <w:rPr>
+          <w:rFonts w:hint="default"/>
+          <w:lang w:val="en-US"/>
+        </w:rPr>
+        <w:t xml:space="preserve">Swagger </w:t>
+      </w:r>
+      <w:r>
+        <w:rPr>
+          <w:rFonts w:hint="default"/>
+          <w:lang w:val="ru-RU"/>
+        </w:rPr>
+        <w:t>аутентификация (</w:t>
+      </w:r>
+      <w:r>
+        <w:rPr>
+          <w:rFonts w:hint="default"/>
+          <w:lang w:val="en-US"/>
+        </w:rPr>
+        <w:t xml:space="preserve">Http Basic) </w:t>
+      </w:r>
+      <w:r>
+        <w:rPr>
+          <w:rFonts w:hint="default"/>
+          <w:lang w:val="ru-RU"/>
+        </w:rPr>
+        <w:t xml:space="preserve">для тестирования </w:t>
+      </w:r>
+      <w:r>
+        <w:rPr>
+          <w:rFonts w:hint="default"/>
+          <w:lang w:val="en-US"/>
+        </w:rPr>
+        <w:t>endpoint’</w:t>
+      </w:r>
+      <w:r>
+        <w:rPr>
+          <w:rFonts w:hint="default"/>
+          <w:lang w:val="ru-RU"/>
+        </w:rPr>
+        <w:t>ов.</w:t>
+      </w:r>
+    </w:p>
     <w:p>
       <w:pPr>
         <w:jc w:val="center"/>
@@ -5852,7 +6217,1240 @@
         </w:tblBorders>
         <w:tblLayout w:type="autofit"/>
         <w:tblCellMar>
+          <w:top w:w="0" w:type="dxa"/>
           <w:left w:w="108" w:type="dxa"/>
+          <w:bottom w:w="0" w:type="dxa"/>
+          <w:right w:w="108" w:type="dxa"/>
+        </w:tblCellMar>
+      </w:tblPr>
+      <w:tblGrid>
+        <w:gridCol w:w="4908"/>
+        <w:gridCol w:w="4908"/>
+      </w:tblGrid>
+      <w:tr>
+        <w:tblPrEx>
+          <w:tblBorders>
+            <w:top w:val="single" w:color="auto" w:sz="4" w:space="0"/>
+            <w:left w:val="single" w:color="auto" w:sz="4" w:space="0"/>
+            <w:bottom w:val="single" w:color="auto" w:sz="4" w:space="0"/>
+            <w:right w:val="single" w:color="auto" w:sz="4" w:space="0"/>
+            <w:insideH w:val="single" w:color="auto" w:sz="4" w:space="0"/>
+            <w:insideV w:val="single" w:color="auto" w:sz="4" w:space="0"/>
+          </w:tblBorders>
+        </w:tblPrEx>
+        <w:trPr>
+          <w:cantSplit/>
+        </w:trPr>
+        <w:tc>
+          <w:tcPr>
+            <w:tcW w:w="4908" w:type="dxa"/>
+            <w:vAlign w:val="top"/>
+          </w:tcPr>
+          <w:p>
+            <w:pPr>
+              <w:widowControl w:val="0"/>
+              <w:numPr>
+                <w:ilvl w:val="0"/>
+                <w:numId w:val="0"/>
+              </w:numPr>
+              <w:ind w:left="0" w:leftChars="0" w:firstLine="0" w:firstLineChars="0"/>
+              <w:rPr>
+                <w:vertAlign w:val="baseline"/>
+              </w:rPr>
+            </w:pPr>
+            <w:r>
+              <w:rPr>
+                <w:rtl w:val="0"/>
+              </w:rPr>
+              <w:t>Проект должен быть реализован на JDK 18</w:t>
+            </w:r>
+          </w:p>
+        </w:tc>
+        <w:tc>
+          <w:tcPr>
+            <w:tcW w:w="4908" w:type="dxa"/>
+            <w:vAlign w:val="top"/>
+          </w:tcPr>
+          <w:p>
+            <w:pPr>
+              <w:widowControl w:val="0"/>
+              <w:ind w:left="0" w:leftChars="0" w:firstLine="0" w:firstLineChars="0"/>
+              <w:rPr>
+                <w:rFonts w:hint="default"/>
+                <w:vertAlign w:val="baseline"/>
+                <w:lang w:val="en-US"/>
+              </w:rPr>
+            </w:pPr>
+            <w:r>
+              <w:rPr>
+                <w:vertAlign w:val="baseline"/>
+                <w:lang w:val="ru-RU"/>
+              </w:rPr>
+              <w:t>При</w:t>
+            </w:r>
+            <w:r>
+              <w:rPr>
+                <w:rFonts w:hint="default"/>
+                <w:vertAlign w:val="baseline"/>
+                <w:lang w:val="ru-RU"/>
+              </w:rPr>
+              <w:t xml:space="preserve"> разработке использована </w:t>
+            </w:r>
+            <w:r>
+              <w:rPr>
+                <w:rFonts w:hint="default"/>
+                <w:vertAlign w:val="baseline"/>
+                <w:lang w:val="en-US"/>
+              </w:rPr>
+              <w:t>OpenJDK 18</w:t>
+            </w:r>
+          </w:p>
+        </w:tc>
+      </w:tr>
+      <w:tr>
+        <w:tblPrEx>
+          <w:tblBorders>
+            <w:top w:val="single" w:color="auto" w:sz="4" w:space="0"/>
+            <w:left w:val="single" w:color="auto" w:sz="4" w:space="0"/>
+            <w:bottom w:val="single" w:color="auto" w:sz="4" w:space="0"/>
+            <w:right w:val="single" w:color="auto" w:sz="4" w:space="0"/>
+            <w:insideH w:val="single" w:color="auto" w:sz="4" w:space="0"/>
+            <w:insideV w:val="single" w:color="auto" w:sz="4" w:space="0"/>
+          </w:tblBorders>
+          <w:tblCellMar>
+            <w:top w:w="0" w:type="dxa"/>
+            <w:left w:w="108" w:type="dxa"/>
+            <w:bottom w:w="0" w:type="dxa"/>
+            <w:right w:w="108" w:type="dxa"/>
+          </w:tblCellMar>
+        </w:tblPrEx>
+        <w:trPr>
+          <w:cantSplit/>
+        </w:trPr>
+        <w:tc>
+          <w:tcPr>
+            <w:tcW w:w="4908" w:type="dxa"/>
+            <w:vAlign w:val="top"/>
+          </w:tcPr>
+          <w:p>
+            <w:pPr>
+              <w:widowControl w:val="0"/>
+              <w:numPr>
+                <w:ilvl w:val="0"/>
+                <w:numId w:val="0"/>
+              </w:numPr>
+              <w:ind w:left="0" w:leftChars="0" w:firstLine="0" w:firstLineChars="0"/>
+              <w:rPr>
+                <w:vertAlign w:val="baseline"/>
+              </w:rPr>
+            </w:pPr>
+            <w:r>
+              <w:rPr>
+                <w:rtl w:val="0"/>
+              </w:rPr>
+              <w:t>Проект должен собираться с использованием maven</w:t>
+            </w:r>
+          </w:p>
+        </w:tc>
+        <w:tc>
+          <w:tcPr>
+            <w:tcW w:w="4908" w:type="dxa"/>
+            <w:vAlign w:val="top"/>
+          </w:tcPr>
+          <w:p>
+            <w:pPr>
+              <w:widowControl w:val="0"/>
+              <w:ind w:left="0" w:leftChars="0" w:firstLine="0" w:firstLineChars="0"/>
+              <w:rPr>
+                <w:rFonts w:hint="default"/>
+                <w:vertAlign w:val="baseline"/>
+                <w:lang w:val="ru-RU"/>
+              </w:rPr>
+            </w:pPr>
+            <w:r>
+              <w:rPr>
+                <w:rFonts w:hint="default"/>
+                <w:vertAlign w:val="baseline"/>
+                <w:lang w:val="ru-RU"/>
+              </w:rPr>
+              <w:t xml:space="preserve">Реализована сборка проекта с помощью </w:t>
+            </w:r>
+            <w:r>
+              <w:rPr>
+                <w:rFonts w:hint="default"/>
+                <w:vertAlign w:val="baseline"/>
+                <w:lang w:val="en-US"/>
+              </w:rPr>
+              <w:t xml:space="preserve">maven </w:t>
+            </w:r>
+            <w:r>
+              <w:rPr>
+                <w:rFonts w:hint="default"/>
+                <w:vertAlign w:val="baseline"/>
+                <w:lang w:val="ru-RU"/>
+              </w:rPr>
+              <w:t xml:space="preserve">и spring-boot-maven-plugin в единый </w:t>
+            </w:r>
+            <w:r>
+              <w:rPr>
+                <w:rFonts w:hint="default"/>
+                <w:vertAlign w:val="baseline"/>
+                <w:lang w:val="en-US"/>
+              </w:rPr>
+              <w:t>jar-</w:t>
+            </w:r>
+            <w:r>
+              <w:rPr>
+                <w:rFonts w:hint="default"/>
+                <w:vertAlign w:val="baseline"/>
+                <w:lang w:val="ru-RU"/>
+              </w:rPr>
+              <w:t>файл</w:t>
+            </w:r>
+          </w:p>
+        </w:tc>
+      </w:tr>
+      <w:tr>
+        <w:tblPrEx>
+          <w:tblBorders>
+            <w:top w:val="single" w:color="auto" w:sz="4" w:space="0"/>
+            <w:left w:val="single" w:color="auto" w:sz="4" w:space="0"/>
+            <w:bottom w:val="single" w:color="auto" w:sz="4" w:space="0"/>
+            <w:right w:val="single" w:color="auto" w:sz="4" w:space="0"/>
+            <w:insideH w:val="single" w:color="auto" w:sz="4" w:space="0"/>
+            <w:insideV w:val="single" w:color="auto" w:sz="4" w:space="0"/>
+          </w:tblBorders>
+          <w:tblCellMar>
+            <w:top w:w="0" w:type="dxa"/>
+            <w:left w:w="108" w:type="dxa"/>
+            <w:bottom w:w="0" w:type="dxa"/>
+            <w:right w:w="108" w:type="dxa"/>
+          </w:tblCellMar>
+        </w:tblPrEx>
+        <w:trPr>
+          <w:cantSplit/>
+        </w:trPr>
+        <w:tc>
+          <w:tcPr>
+            <w:tcW w:w="4908" w:type="dxa"/>
+            <w:vAlign w:val="top"/>
+          </w:tcPr>
+          <w:p>
+            <w:pPr>
+              <w:widowControl w:val="0"/>
+              <w:numPr>
+                <w:ilvl w:val="0"/>
+                <w:numId w:val="0"/>
+              </w:numPr>
+              <w:ind w:left="0" w:leftChars="0" w:firstLine="0" w:firstLineChars="0"/>
+              <w:rPr>
+                <w:vertAlign w:val="baseline"/>
+              </w:rPr>
+            </w:pPr>
+            <w:r>
+              <w:rPr>
+                <w:rtl w:val="0"/>
+              </w:rPr>
+              <w:t>Проект должен быть покрыт логами</w:t>
+            </w:r>
+          </w:p>
+        </w:tc>
+        <w:tc>
+          <w:tcPr>
+            <w:tcW w:w="4908" w:type="dxa"/>
+            <w:vAlign w:val="top"/>
+          </w:tcPr>
+          <w:p>
+            <w:pPr>
+              <w:widowControl w:val="0"/>
+              <w:ind w:left="0" w:leftChars="0" w:firstLine="0" w:firstLineChars="0"/>
+              <w:rPr>
+                <w:rFonts w:hint="default"/>
+                <w:vertAlign w:val="baseline"/>
+                <w:lang w:val="ru-RU"/>
+              </w:rPr>
+            </w:pPr>
+            <w:r>
+              <w:rPr>
+                <w:rFonts w:hint="default"/>
+                <w:vertAlign w:val="baseline"/>
+                <w:lang w:val="ru-RU"/>
+              </w:rPr>
+              <w:t xml:space="preserve">Использован </w:t>
+            </w:r>
+            <w:r>
+              <w:rPr>
+                <w:rFonts w:hint="default"/>
+                <w:vertAlign w:val="baseline"/>
+                <w:lang w:val="en-US"/>
+              </w:rPr>
+              <w:t xml:space="preserve">log4j2, </w:t>
+            </w:r>
+            <w:r>
+              <w:rPr>
+                <w:rFonts w:hint="default"/>
+                <w:vertAlign w:val="baseline"/>
+                <w:lang w:val="ru-RU"/>
+              </w:rPr>
+              <w:t xml:space="preserve">добавлено логирование операций создания, изменения и удаления основных сущностей - </w:t>
+            </w:r>
+            <w:r>
+              <w:rPr>
+                <w:rFonts w:hint="default"/>
+                <w:vertAlign w:val="baseline"/>
+                <w:lang w:val="en-US"/>
+              </w:rPr>
+              <w:t xml:space="preserve">account, employee, project, task. </w:t>
+            </w:r>
+            <w:r>
+              <w:rPr>
+                <w:rFonts w:hint="default"/>
+                <w:vertAlign w:val="baseline"/>
+                <w:lang w:val="ru-RU"/>
+              </w:rPr>
+              <w:t>А также при обработке кастомных исключений, отправке почты и загрузке файлов.</w:t>
+            </w:r>
+          </w:p>
+        </w:tc>
+      </w:tr>
+      <w:tr>
+        <w:tblPrEx>
+          <w:tblBorders>
+            <w:top w:val="single" w:color="auto" w:sz="4" w:space="0"/>
+            <w:left w:val="single" w:color="auto" w:sz="4" w:space="0"/>
+            <w:bottom w:val="single" w:color="auto" w:sz="4" w:space="0"/>
+            <w:right w:val="single" w:color="auto" w:sz="4" w:space="0"/>
+            <w:insideH w:val="single" w:color="auto" w:sz="4" w:space="0"/>
+            <w:insideV w:val="single" w:color="auto" w:sz="4" w:space="0"/>
+          </w:tblBorders>
+          <w:tblCellMar>
+            <w:top w:w="0" w:type="dxa"/>
+            <w:left w:w="108" w:type="dxa"/>
+            <w:bottom w:w="0" w:type="dxa"/>
+            <w:right w:w="108" w:type="dxa"/>
+          </w:tblCellMar>
+        </w:tblPrEx>
+        <w:trPr>
+          <w:cantSplit/>
+        </w:trPr>
+        <w:tc>
+          <w:tcPr>
+            <w:tcW w:w="4908" w:type="dxa"/>
+            <w:vAlign w:val="top"/>
+          </w:tcPr>
+          <w:p>
+            <w:pPr>
+              <w:widowControl w:val="0"/>
+              <w:numPr>
+                <w:ilvl w:val="0"/>
+                <w:numId w:val="0"/>
+              </w:numPr>
+              <w:ind w:left="0" w:leftChars="0" w:firstLine="0" w:firstLineChars="0"/>
+              <w:rPr>
+                <w:vertAlign w:val="baseline"/>
+              </w:rPr>
+            </w:pPr>
+            <w:r>
+              <w:rPr>
+                <w:rtl w:val="0"/>
+              </w:rPr>
+              <w:t>API должно быть документировано с использованием OpenAPI</w:t>
+            </w:r>
+          </w:p>
+        </w:tc>
+        <w:tc>
+          <w:tcPr>
+            <w:tcW w:w="4908" w:type="dxa"/>
+            <w:vAlign w:val="top"/>
+          </w:tcPr>
+          <w:p>
+            <w:pPr>
+              <w:widowControl w:val="0"/>
+              <w:ind w:left="0" w:leftChars="0" w:firstLine="0" w:firstLineChars="0"/>
+              <w:rPr>
+                <w:rFonts w:hint="default"/>
+                <w:vertAlign w:val="baseline"/>
+                <w:lang w:val="en-US"/>
+              </w:rPr>
+            </w:pPr>
+            <w:r>
+              <w:rPr>
+                <w:rFonts w:hint="default"/>
+                <w:vertAlign w:val="baseline"/>
+                <w:lang w:val="ru-RU"/>
+              </w:rPr>
+              <w:t xml:space="preserve">Создана документация с помощью </w:t>
+            </w:r>
+            <w:r>
+              <w:rPr>
+                <w:rFonts w:hint="default"/>
+                <w:vertAlign w:val="baseline"/>
+                <w:lang w:val="en-US"/>
+              </w:rPr>
+              <w:t>OpenApi v3, /swagger-ui/index.html#/</w:t>
+            </w:r>
+          </w:p>
+        </w:tc>
+      </w:tr>
+      <w:tr>
+        <w:tblPrEx>
+          <w:tblBorders>
+            <w:top w:val="single" w:color="auto" w:sz="4" w:space="0"/>
+            <w:left w:val="single" w:color="auto" w:sz="4" w:space="0"/>
+            <w:bottom w:val="single" w:color="auto" w:sz="4" w:space="0"/>
+            <w:right w:val="single" w:color="auto" w:sz="4" w:space="0"/>
+            <w:insideH w:val="single" w:color="auto" w:sz="4" w:space="0"/>
+            <w:insideV w:val="single" w:color="auto" w:sz="4" w:space="0"/>
+          </w:tblBorders>
+          <w:tblCellMar>
+            <w:top w:w="0" w:type="dxa"/>
+            <w:left w:w="108" w:type="dxa"/>
+            <w:bottom w:w="0" w:type="dxa"/>
+            <w:right w:w="108" w:type="dxa"/>
+          </w:tblCellMar>
+        </w:tblPrEx>
+        <w:trPr>
+          <w:cantSplit/>
+        </w:trPr>
+        <w:tc>
+          <w:tcPr>
+            <w:tcW w:w="4908" w:type="dxa"/>
+            <w:vAlign w:val="top"/>
+          </w:tcPr>
+          <w:p>
+            <w:pPr>
+              <w:widowControl w:val="0"/>
+              <w:numPr>
+                <w:ilvl w:val="0"/>
+                <w:numId w:val="0"/>
+              </w:numPr>
+              <w:ind w:left="0" w:leftChars="0" w:firstLine="0" w:firstLineChars="0"/>
+              <w:rPr>
+                <w:vertAlign w:val="baseline"/>
+              </w:rPr>
+            </w:pPr>
+            <w:r>
+              <w:rPr>
+                <w:rtl w:val="0"/>
+              </w:rPr>
+              <w:t>Основные функции должны быть покрыты тестами.</w:t>
+            </w:r>
+          </w:p>
+        </w:tc>
+        <w:tc>
+          <w:tcPr>
+            <w:tcW w:w="4908" w:type="dxa"/>
+            <w:vAlign w:val="top"/>
+          </w:tcPr>
+          <w:p>
+            <w:pPr>
+              <w:widowControl w:val="0"/>
+              <w:ind w:left="0" w:leftChars="0" w:firstLine="0" w:firstLineChars="0"/>
+              <w:rPr>
+                <w:rFonts w:hint="default"/>
+                <w:vertAlign w:val="baseline"/>
+                <w:lang w:val="ru-RU"/>
+              </w:rPr>
+            </w:pPr>
+            <w:r>
+              <w:rPr>
+                <w:rFonts w:hint="default"/>
+                <w:vertAlign w:val="baseline"/>
+                <w:lang w:val="ru-RU"/>
+              </w:rPr>
+              <w:t xml:space="preserve">Написаны </w:t>
+            </w:r>
+            <w:r>
+              <w:rPr>
+                <w:rFonts w:hint="default"/>
+                <w:vertAlign w:val="baseline"/>
+                <w:lang w:val="en-US"/>
+              </w:rPr>
+              <w:t xml:space="preserve">unit </w:t>
+            </w:r>
+            <w:r>
+              <w:rPr>
+                <w:rFonts w:hint="default"/>
+                <w:vertAlign w:val="baseline"/>
+                <w:lang w:val="ru-RU"/>
+              </w:rPr>
+              <w:t>и интеграционные тесты для основных сервисов</w:t>
+            </w:r>
+            <w:r>
+              <w:rPr>
+                <w:rFonts w:hint="default"/>
+                <w:vertAlign w:val="baseline"/>
+                <w:lang w:val="en-US"/>
+              </w:rPr>
+              <w:t xml:space="preserve"> </w:t>
+            </w:r>
+            <w:r>
+              <w:rPr>
+                <w:rFonts w:hint="default"/>
+                <w:vertAlign w:val="baseline"/>
+                <w:lang w:val="ru-RU"/>
+              </w:rPr>
+              <w:t>и контроллеров.</w:t>
+            </w:r>
+          </w:p>
+          <w:p>
+            <w:pPr>
+              <w:widowControl w:val="0"/>
+              <w:ind w:left="0" w:leftChars="0" w:firstLine="0" w:firstLineChars="0"/>
+              <w:rPr>
+                <w:rFonts w:hint="default"/>
+                <w:vertAlign w:val="baseline"/>
+                <w:lang w:val="ru-RU"/>
+              </w:rPr>
+            </w:pPr>
+            <w:r>
+              <w:rPr>
+                <w:rFonts w:hint="default"/>
+                <w:vertAlign w:val="baseline"/>
+                <w:lang w:val="ru-RU"/>
+              </w:rPr>
+              <w:t>Для тестирования «руками»</w:t>
+            </w:r>
+            <w:r>
+              <w:rPr>
+                <w:rFonts w:hint="default"/>
+                <w:vertAlign w:val="baseline"/>
+                <w:lang w:val="en-US"/>
+              </w:rPr>
+              <w:t>:</w:t>
+            </w:r>
+            <w:r>
+              <w:rPr>
+                <w:rFonts w:hint="default"/>
+                <w:vertAlign w:val="baseline"/>
+                <w:lang w:val="ru-RU"/>
+              </w:rPr>
+              <w:t xml:space="preserve"> в папке проекта, в папке </w:t>
+            </w:r>
+            <w:r>
+              <w:rPr>
+                <w:rFonts w:hint="default"/>
+                <w:vertAlign w:val="baseline"/>
+                <w:lang w:val="en-US"/>
+              </w:rPr>
+              <w:t xml:space="preserve">docs/sql-test-scripts </w:t>
+            </w:r>
+            <w:r>
+              <w:rPr>
+                <w:rFonts w:hint="default"/>
+                <w:vertAlign w:val="baseline"/>
+                <w:lang w:val="ru-RU"/>
+              </w:rPr>
+              <w:t>есть файл 03-test-insert.sql. С его помощью можно вставить данные в бд и дальше их тестировать</w:t>
+            </w:r>
+          </w:p>
+        </w:tc>
+      </w:tr>
+      <w:tr>
+        <w:tblPrEx>
+          <w:tblBorders>
+            <w:top w:val="single" w:color="auto" w:sz="4" w:space="0"/>
+            <w:left w:val="single" w:color="auto" w:sz="4" w:space="0"/>
+            <w:bottom w:val="single" w:color="auto" w:sz="4" w:space="0"/>
+            <w:right w:val="single" w:color="auto" w:sz="4" w:space="0"/>
+            <w:insideH w:val="single" w:color="auto" w:sz="4" w:space="0"/>
+            <w:insideV w:val="single" w:color="auto" w:sz="4" w:space="0"/>
+          </w:tblBorders>
+          <w:tblCellMar>
+            <w:top w:w="0" w:type="dxa"/>
+            <w:left w:w="108" w:type="dxa"/>
+            <w:bottom w:w="0" w:type="dxa"/>
+            <w:right w:w="108" w:type="dxa"/>
+          </w:tblCellMar>
+        </w:tblPrEx>
+        <w:trPr>
+          <w:cantSplit/>
+        </w:trPr>
+        <w:tc>
+          <w:tcPr>
+            <w:tcW w:w="4908" w:type="dxa"/>
+            <w:vAlign w:val="top"/>
+          </w:tcPr>
+          <w:p>
+            <w:pPr>
+              <w:widowControl w:val="0"/>
+              <w:numPr>
+                <w:ilvl w:val="0"/>
+                <w:numId w:val="0"/>
+              </w:numPr>
+              <w:ind w:left="0" w:leftChars="0" w:firstLine="0" w:firstLineChars="0"/>
+              <w:rPr>
+                <w:vertAlign w:val="baseline"/>
+              </w:rPr>
+            </w:pPr>
+            <w:r>
+              <w:rPr>
+                <w:rtl w:val="0"/>
+              </w:rPr>
+              <w:t xml:space="preserve">Проект должен запускаться в docker-compose. </w:t>
+            </w:r>
+          </w:p>
+        </w:tc>
+        <w:tc>
+          <w:tcPr>
+            <w:tcW w:w="4908" w:type="dxa"/>
+            <w:vAlign w:val="top"/>
+          </w:tcPr>
+          <w:p>
+            <w:pPr>
+              <w:widowControl w:val="0"/>
+              <w:ind w:left="0" w:leftChars="0" w:firstLine="0" w:firstLineChars="0"/>
+              <w:rPr>
+                <w:rFonts w:hint="default"/>
+                <w:vertAlign w:val="baseline"/>
+                <w:lang w:val="en-US"/>
+              </w:rPr>
+            </w:pPr>
+            <w:r>
+              <w:rPr>
+                <w:rFonts w:hint="default"/>
+                <w:vertAlign w:val="baseline"/>
+                <w:lang w:val="ru-RU"/>
+              </w:rPr>
+              <w:t xml:space="preserve">Разработаны </w:t>
+            </w:r>
+            <w:r>
+              <w:rPr>
+                <w:rFonts w:hint="default"/>
+                <w:vertAlign w:val="baseline"/>
+                <w:lang w:val="en-US"/>
+              </w:rPr>
+              <w:t xml:space="preserve">dockerfile </w:t>
+            </w:r>
+            <w:r>
+              <w:rPr>
+                <w:rFonts w:hint="default"/>
+                <w:vertAlign w:val="baseline"/>
+                <w:lang w:val="ru-RU"/>
+              </w:rPr>
+              <w:t xml:space="preserve">и </w:t>
+            </w:r>
+            <w:r>
+              <w:rPr>
+                <w:rFonts w:hint="default"/>
+                <w:vertAlign w:val="baseline"/>
+                <w:lang w:val="en-US"/>
+              </w:rPr>
+              <w:t xml:space="preserve">docker-compose. </w:t>
+            </w:r>
+            <w:r>
+              <w:rPr>
+                <w:rFonts w:hint="default"/>
+                <w:vertAlign w:val="baseline"/>
+                <w:lang w:val="ru-RU"/>
+              </w:rPr>
+              <w:t xml:space="preserve">Проект запускается в </w:t>
+            </w:r>
+            <w:r>
+              <w:rPr>
+                <w:rFonts w:hint="default"/>
+                <w:vertAlign w:val="baseline"/>
+                <w:lang w:val="en-US"/>
+              </w:rPr>
+              <w:t xml:space="preserve">compose c </w:t>
+            </w:r>
+            <w:r>
+              <w:rPr>
+                <w:rFonts w:hint="default"/>
+                <w:vertAlign w:val="baseline"/>
+                <w:lang w:val="ru-RU"/>
+              </w:rPr>
+              <w:t xml:space="preserve">профилем </w:t>
+            </w:r>
+            <w:r>
+              <w:rPr>
+                <w:rFonts w:hint="default"/>
+                <w:vertAlign w:val="baseline"/>
+                <w:lang w:val="en-US"/>
+              </w:rPr>
+              <w:t>“docker”</w:t>
+            </w:r>
+            <w:r>
+              <w:rPr>
+                <w:rFonts w:hint="default"/>
+                <w:vertAlign w:val="baseline"/>
+                <w:lang w:val="ru-RU"/>
+              </w:rPr>
+              <w:t xml:space="preserve">. В директории проекта расположена папка </w:t>
+            </w:r>
+            <w:r>
+              <w:rPr>
+                <w:rFonts w:hint="default"/>
+                <w:vertAlign w:val="baseline"/>
+                <w:lang w:val="en-US"/>
+              </w:rPr>
+              <w:t xml:space="preserve">docker-compose </w:t>
+            </w:r>
+            <w:r>
+              <w:rPr>
+                <w:rFonts w:hint="default"/>
+                <w:vertAlign w:val="baseline"/>
+                <w:lang w:val="ru-RU"/>
+              </w:rPr>
+              <w:t xml:space="preserve">с необходимыми файлами. Для запуска проект также можно использовать скрипт </w:t>
+            </w:r>
+            <w:r>
+              <w:rPr>
+                <w:rFonts w:hint="default"/>
+                <w:vertAlign w:val="baseline"/>
+                <w:lang w:val="en-US"/>
+              </w:rPr>
+              <w:t xml:space="preserve">build-image.sh </w:t>
+            </w:r>
+            <w:r>
+              <w:rPr>
+                <w:rFonts w:hint="default"/>
+                <w:vertAlign w:val="baseline"/>
+                <w:lang w:val="ru-RU"/>
+              </w:rPr>
+              <w:t xml:space="preserve">в папке проекта, он запустит </w:t>
+            </w:r>
+            <w:r>
+              <w:rPr>
+                <w:rFonts w:hint="default"/>
+                <w:vertAlign w:val="baseline"/>
+                <w:lang w:val="en-US"/>
+              </w:rPr>
+              <w:t>compose.</w:t>
+            </w:r>
+            <w:r>
+              <w:rPr>
+                <w:rFonts w:hint="default"/>
+                <w:vertAlign w:val="baseline"/>
+                <w:lang w:val="ru-RU"/>
+              </w:rPr>
+              <w:t xml:space="preserve"> Проброшен порт 8080, можно отправлять запросы на </w:t>
+            </w:r>
+            <w:r>
+              <w:rPr>
+                <w:rFonts w:hint="default"/>
+                <w:vertAlign w:val="baseline"/>
+                <w:lang w:val="en-US"/>
+              </w:rPr>
+              <w:t>localhost.</w:t>
+            </w:r>
+          </w:p>
+          <w:p>
+            <w:pPr>
+              <w:widowControl w:val="0"/>
+              <w:ind w:left="0" w:leftChars="0" w:firstLine="0" w:firstLineChars="0"/>
+              <w:rPr>
+                <w:rFonts w:hint="default"/>
+                <w:vertAlign w:val="baseline"/>
+                <w:lang w:val="ru-RU"/>
+              </w:rPr>
+            </w:pPr>
+            <w:r>
+              <w:rPr>
+                <w:rFonts w:hint="default"/>
+                <w:vertAlign w:val="baseline"/>
+                <w:lang w:val="ru-RU"/>
+              </w:rPr>
+              <w:t>Также можно запустить проект локально</w:t>
+            </w:r>
+            <w:r>
+              <w:rPr>
+                <w:rFonts w:hint="default"/>
+                <w:vertAlign w:val="baseline"/>
+                <w:lang w:val="en-US"/>
+              </w:rPr>
+              <w:t xml:space="preserve"> </w:t>
+            </w:r>
+            <w:r>
+              <w:rPr>
+                <w:rFonts w:hint="default"/>
+                <w:vertAlign w:val="baseline"/>
+                <w:lang w:val="ru-RU"/>
+              </w:rPr>
+              <w:t xml:space="preserve">с профилем </w:t>
+            </w:r>
+            <w:r>
+              <w:rPr>
+                <w:rFonts w:hint="default"/>
+                <w:vertAlign w:val="baseline"/>
+                <w:lang w:val="en-US"/>
+              </w:rPr>
+              <w:t>“default”</w:t>
+            </w:r>
+            <w:r>
+              <w:rPr>
+                <w:rFonts w:hint="default"/>
+                <w:vertAlign w:val="baseline"/>
+                <w:lang w:val="ru-RU"/>
+              </w:rPr>
+              <w:t xml:space="preserve">, предварительно подняв </w:t>
+            </w:r>
+            <w:r>
+              <w:rPr>
+                <w:rFonts w:hint="default"/>
+                <w:vertAlign w:val="baseline"/>
+                <w:lang w:val="en-US"/>
+              </w:rPr>
+              <w:t xml:space="preserve">docker </w:t>
+            </w:r>
+            <w:r>
+              <w:rPr>
+                <w:rFonts w:hint="default"/>
+                <w:vertAlign w:val="baseline"/>
+                <w:lang w:val="ru-RU"/>
+              </w:rPr>
+              <w:t xml:space="preserve">контейнеры </w:t>
+            </w:r>
+            <w:r>
+              <w:rPr>
+                <w:rFonts w:hint="default"/>
+                <w:vertAlign w:val="baseline"/>
+                <w:lang w:val="en-US"/>
+              </w:rPr>
+              <w:t xml:space="preserve">postgres </w:t>
+            </w:r>
+            <w:r>
+              <w:rPr>
+                <w:rFonts w:hint="default"/>
+                <w:vertAlign w:val="baseline"/>
+                <w:lang w:val="ru-RU"/>
+              </w:rPr>
+              <w:t xml:space="preserve">и </w:t>
+            </w:r>
+            <w:r>
+              <w:rPr>
+                <w:rFonts w:hint="default"/>
+                <w:vertAlign w:val="baseline"/>
+                <w:lang w:val="en-US"/>
+              </w:rPr>
+              <w:t xml:space="preserve">rabbitmq. </w:t>
+            </w:r>
+            <w:r>
+              <w:rPr>
+                <w:rFonts w:hint="default"/>
+                <w:vertAlign w:val="baseline"/>
+                <w:lang w:val="ru-RU"/>
+              </w:rPr>
+              <w:t>В</w:t>
+            </w:r>
+            <w:r>
+              <w:rPr>
+                <w:rFonts w:hint="default"/>
+                <w:vertAlign w:val="baseline"/>
+                <w:lang w:val="en-US"/>
+              </w:rPr>
+              <w:t xml:space="preserve"> application properties </w:t>
+            </w:r>
+            <w:r>
+              <w:rPr>
+                <w:rFonts w:hint="default"/>
+                <w:vertAlign w:val="baseline"/>
+                <w:lang w:val="ru-RU"/>
+              </w:rPr>
+              <w:t>заданы настройки для подключения к контейнерам</w:t>
+            </w:r>
+          </w:p>
+        </w:tc>
+      </w:tr>
+      <w:tr>
+        <w:tblPrEx>
+          <w:tblBorders>
+            <w:top w:val="single" w:color="auto" w:sz="4" w:space="0"/>
+            <w:left w:val="single" w:color="auto" w:sz="4" w:space="0"/>
+            <w:bottom w:val="single" w:color="auto" w:sz="4" w:space="0"/>
+            <w:right w:val="single" w:color="auto" w:sz="4" w:space="0"/>
+            <w:insideH w:val="single" w:color="auto" w:sz="4" w:space="0"/>
+            <w:insideV w:val="single" w:color="auto" w:sz="4" w:space="0"/>
+          </w:tblBorders>
+          <w:tblCellMar>
+            <w:top w:w="0" w:type="dxa"/>
+            <w:left w:w="108" w:type="dxa"/>
+            <w:bottom w:w="0" w:type="dxa"/>
+            <w:right w:w="108" w:type="dxa"/>
+          </w:tblCellMar>
+        </w:tblPrEx>
+        <w:trPr>
+          <w:cantSplit/>
+        </w:trPr>
+        <w:tc>
+          <w:tcPr>
+            <w:tcW w:w="4908" w:type="dxa"/>
+            <w:vAlign w:val="top"/>
+          </w:tcPr>
+          <w:p>
+            <w:pPr>
+              <w:widowControl w:val="0"/>
+              <w:numPr>
+                <w:ilvl w:val="0"/>
+                <w:numId w:val="0"/>
+              </w:numPr>
+              <w:ind w:left="0" w:leftChars="0" w:firstLine="0" w:firstLineChars="0"/>
+              <w:rPr>
+                <w:vertAlign w:val="baseline"/>
+              </w:rPr>
+            </w:pPr>
+            <w:r>
+              <w:rPr>
+                <w:rtl w:val="0"/>
+              </w:rPr>
+              <w:t>Структура БД должны инициализироваться с помощью liquibase.</w:t>
+            </w:r>
+          </w:p>
+        </w:tc>
+        <w:tc>
+          <w:tcPr>
+            <w:tcW w:w="4908" w:type="dxa"/>
+            <w:vAlign w:val="top"/>
+          </w:tcPr>
+          <w:p>
+            <w:pPr>
+              <w:widowControl w:val="0"/>
+              <w:ind w:left="0" w:leftChars="0" w:firstLine="0" w:firstLineChars="0"/>
+              <w:rPr>
+                <w:rFonts w:hint="default"/>
+                <w:vertAlign w:val="baseline"/>
+                <w:lang w:val="en-US"/>
+              </w:rPr>
+            </w:pPr>
+            <w:r>
+              <w:rPr>
+                <w:rFonts w:hint="default"/>
+                <w:vertAlign w:val="baseline"/>
+                <w:lang w:val="ru-RU"/>
+              </w:rPr>
+              <w:t xml:space="preserve">Для инициализации таблиц используется </w:t>
+            </w:r>
+            <w:r>
+              <w:rPr>
+                <w:rFonts w:hint="default"/>
+                <w:vertAlign w:val="baseline"/>
+                <w:lang w:val="en-US"/>
+              </w:rPr>
+              <w:t>liquibase yml changelog.</w:t>
+            </w:r>
+            <w:r>
+              <w:rPr>
+                <w:rFonts w:hint="default"/>
+                <w:vertAlign w:val="baseline"/>
+                <w:lang w:val="ru-RU"/>
+              </w:rPr>
+              <w:t xml:space="preserve"> Миграции находятся в </w:t>
+            </w:r>
+            <w:r>
+              <w:rPr>
+                <w:rFonts w:hint="default"/>
+                <w:vertAlign w:val="baseline"/>
+                <w:lang w:val="en-US"/>
+              </w:rPr>
+              <w:t xml:space="preserve">resources </w:t>
+            </w:r>
+            <w:r>
+              <w:rPr>
+                <w:rFonts w:hint="default"/>
+                <w:vertAlign w:val="baseline"/>
+                <w:lang w:val="ru-RU"/>
+              </w:rPr>
+              <w:t xml:space="preserve">в пакете </w:t>
+            </w:r>
+            <w:r>
+              <w:rPr>
+                <w:rFonts w:hint="default"/>
+                <w:vertAlign w:val="baseline"/>
+                <w:lang w:val="en-US"/>
+              </w:rPr>
+              <w:t>repository</w:t>
+            </w:r>
+          </w:p>
+        </w:tc>
+      </w:tr>
+      <w:tr>
+        <w:tblPrEx>
+          <w:tblBorders>
+            <w:top w:val="single" w:color="auto" w:sz="4" w:space="0"/>
+            <w:left w:val="single" w:color="auto" w:sz="4" w:space="0"/>
+            <w:bottom w:val="single" w:color="auto" w:sz="4" w:space="0"/>
+            <w:right w:val="single" w:color="auto" w:sz="4" w:space="0"/>
+            <w:insideH w:val="single" w:color="auto" w:sz="4" w:space="0"/>
+            <w:insideV w:val="single" w:color="auto" w:sz="4" w:space="0"/>
+          </w:tblBorders>
+          <w:tblCellMar>
+            <w:top w:w="0" w:type="dxa"/>
+            <w:left w:w="108" w:type="dxa"/>
+            <w:bottom w:w="0" w:type="dxa"/>
+            <w:right w:w="108" w:type="dxa"/>
+          </w:tblCellMar>
+        </w:tblPrEx>
+        <w:trPr>
+          <w:cantSplit/>
+        </w:trPr>
+        <w:tc>
+          <w:tcPr>
+            <w:tcW w:w="4908" w:type="dxa"/>
+            <w:vAlign w:val="top"/>
+          </w:tcPr>
+          <w:p>
+            <w:pPr>
+              <w:widowControl w:val="0"/>
+              <w:numPr>
+                <w:ilvl w:val="0"/>
+                <w:numId w:val="0"/>
+              </w:numPr>
+              <w:ind w:left="0" w:leftChars="0" w:firstLine="0" w:firstLineChars="0"/>
+              <w:rPr>
+                <w:vertAlign w:val="baseline"/>
+              </w:rPr>
+            </w:pPr>
+            <w:r>
+              <w:rPr>
+                <w:rtl w:val="0"/>
+              </w:rPr>
+              <w:t>Проект должен быть разработан на основе Spring Boot.</w:t>
+            </w:r>
+          </w:p>
+        </w:tc>
+        <w:tc>
+          <w:tcPr>
+            <w:tcW w:w="4908" w:type="dxa"/>
+            <w:vAlign w:val="top"/>
+          </w:tcPr>
+          <w:p>
+            <w:pPr>
+              <w:widowControl w:val="0"/>
+              <w:ind w:left="0" w:leftChars="0" w:firstLine="0" w:firstLineChars="0"/>
+              <w:rPr>
+                <w:rFonts w:hint="default"/>
+                <w:vertAlign w:val="baseline"/>
+                <w:lang w:val="en-US"/>
+              </w:rPr>
+            </w:pPr>
+            <w:r>
+              <w:rPr>
+                <w:rFonts w:hint="default"/>
+                <w:vertAlign w:val="baseline"/>
+                <w:lang w:val="ru-RU"/>
+              </w:rPr>
+              <w:t xml:space="preserve">Проект разработан на </w:t>
+            </w:r>
+            <w:r>
+              <w:rPr>
+                <w:rFonts w:hint="default"/>
+                <w:vertAlign w:val="baseline"/>
+                <w:lang w:val="en-US"/>
+              </w:rPr>
+              <w:t>Spring Boot 3.0.4</w:t>
+            </w:r>
+          </w:p>
+        </w:tc>
+      </w:tr>
+      <w:tr>
+        <w:tblPrEx>
+          <w:tblBorders>
+            <w:top w:val="single" w:color="auto" w:sz="4" w:space="0"/>
+            <w:left w:val="single" w:color="auto" w:sz="4" w:space="0"/>
+            <w:bottom w:val="single" w:color="auto" w:sz="4" w:space="0"/>
+            <w:right w:val="single" w:color="auto" w:sz="4" w:space="0"/>
+            <w:insideH w:val="single" w:color="auto" w:sz="4" w:space="0"/>
+            <w:insideV w:val="single" w:color="auto" w:sz="4" w:space="0"/>
+          </w:tblBorders>
+          <w:tblCellMar>
+            <w:top w:w="0" w:type="dxa"/>
+            <w:left w:w="108" w:type="dxa"/>
+            <w:bottom w:w="0" w:type="dxa"/>
+            <w:right w:w="108" w:type="dxa"/>
+          </w:tblCellMar>
+        </w:tblPrEx>
+        <w:trPr>
+          <w:cantSplit/>
+        </w:trPr>
+        <w:tc>
+          <w:tcPr>
+            <w:tcW w:w="4908" w:type="dxa"/>
+            <w:vAlign w:val="top"/>
+          </w:tcPr>
+          <w:p>
+            <w:pPr>
+              <w:widowControl w:val="0"/>
+              <w:numPr>
+                <w:ilvl w:val="0"/>
+                <w:numId w:val="0"/>
+              </w:numPr>
+              <w:ind w:left="0" w:leftChars="0" w:firstLine="0" w:firstLineChars="0"/>
+              <w:rPr>
+                <w:vertAlign w:val="baseline"/>
+              </w:rPr>
+            </w:pPr>
+            <w:r>
+              <w:rPr>
+                <w:rtl w:val="0"/>
+              </w:rPr>
+              <w:t>Должен быть разработан Docker файл.</w:t>
+            </w:r>
+          </w:p>
+        </w:tc>
+        <w:tc>
+          <w:tcPr>
+            <w:tcW w:w="4908" w:type="dxa"/>
+            <w:vAlign w:val="top"/>
+          </w:tcPr>
+          <w:p>
+            <w:pPr>
+              <w:widowControl w:val="0"/>
+              <w:ind w:left="0" w:leftChars="0" w:firstLine="0" w:firstLineChars="0"/>
+              <w:rPr>
+                <w:rFonts w:hint="default"/>
+                <w:vertAlign w:val="baseline"/>
+                <w:lang w:val="ru-RU"/>
+              </w:rPr>
+            </w:pPr>
+            <w:r>
+              <w:rPr>
+                <w:rFonts w:hint="default"/>
+                <w:vertAlign w:val="baseline"/>
+                <w:lang w:val="ru-RU"/>
+              </w:rPr>
+              <w:t xml:space="preserve">Разработан </w:t>
+            </w:r>
+            <w:r>
+              <w:rPr>
+                <w:rFonts w:hint="default"/>
+                <w:vertAlign w:val="baseline"/>
+                <w:lang w:val="en-US"/>
+              </w:rPr>
+              <w:t>dockerfile (</w:t>
+            </w:r>
+            <w:r>
+              <w:rPr>
+                <w:rFonts w:hint="default"/>
+                <w:vertAlign w:val="baseline"/>
+                <w:lang w:val="ru-RU"/>
+              </w:rPr>
+              <w:t>в директории проекта)</w:t>
+            </w:r>
+          </w:p>
+        </w:tc>
+      </w:tr>
+      <w:tr>
+        <w:tblPrEx>
+          <w:tblBorders>
+            <w:top w:val="single" w:color="auto" w:sz="4" w:space="0"/>
+            <w:left w:val="single" w:color="auto" w:sz="4" w:space="0"/>
+            <w:bottom w:val="single" w:color="auto" w:sz="4" w:space="0"/>
+            <w:right w:val="single" w:color="auto" w:sz="4" w:space="0"/>
+            <w:insideH w:val="single" w:color="auto" w:sz="4" w:space="0"/>
+            <w:insideV w:val="single" w:color="auto" w:sz="4" w:space="0"/>
+          </w:tblBorders>
+          <w:tblCellMar>
+            <w:top w:w="0" w:type="dxa"/>
+            <w:left w:w="108" w:type="dxa"/>
+            <w:bottom w:w="0" w:type="dxa"/>
+            <w:right w:w="108" w:type="dxa"/>
+          </w:tblCellMar>
+        </w:tblPrEx>
+        <w:trPr>
+          <w:cantSplit/>
+        </w:trPr>
+        <w:tc>
+          <w:tcPr>
+            <w:tcW w:w="4908" w:type="dxa"/>
+            <w:vAlign w:val="top"/>
+          </w:tcPr>
+          <w:p>
+            <w:pPr>
+              <w:widowControl w:val="0"/>
+              <w:numPr>
+                <w:ilvl w:val="0"/>
+                <w:numId w:val="0"/>
+              </w:numPr>
+              <w:ind w:left="0" w:leftChars="0" w:firstLine="0" w:firstLineChars="0"/>
+              <w:rPr>
+                <w:vertAlign w:val="baseline"/>
+              </w:rPr>
+            </w:pPr>
+            <w:r>
+              <w:rPr>
+                <w:rtl w:val="0"/>
+              </w:rPr>
+              <w:t xml:space="preserve">Проект должен быть мультимодульным. </w:t>
+            </w:r>
+          </w:p>
+        </w:tc>
+        <w:tc>
+          <w:tcPr>
+            <w:tcW w:w="4908" w:type="dxa"/>
+            <w:vAlign w:val="top"/>
+          </w:tcPr>
+          <w:p>
+            <w:pPr>
+              <w:widowControl w:val="0"/>
+              <w:ind w:left="0" w:leftChars="0" w:firstLine="0" w:firstLineChars="0"/>
+              <w:rPr>
+                <w:rFonts w:hint="default"/>
+                <w:vertAlign w:val="baseline"/>
+                <w:lang w:val="ru-RU"/>
+              </w:rPr>
+            </w:pPr>
+            <w:r>
+              <w:rPr>
+                <w:rFonts w:hint="default"/>
+                <w:vertAlign w:val="baseline"/>
+                <w:lang w:val="ru-RU"/>
+              </w:rPr>
+              <w:t>Проект использует многомодульность.</w:t>
+            </w:r>
+          </w:p>
+        </w:tc>
+      </w:tr>
+    </w:tbl>
+    <w:p>
+      <w:pPr>
+        <w:ind w:left="0" w:leftChars="0" w:firstLine="0" w:firstLineChars="0"/>
+      </w:pPr>
+    </w:p>
+    <w:p>
+      <w:pPr>
+        <w:ind w:left="0" w:leftChars="0" w:firstLine="0" w:firstLineChars="0"/>
+      </w:pPr>
+    </w:p>
+    <w:p>
+      <w:pPr>
+        <w:ind w:left="0" w:leftChars="0" w:firstLine="0" w:firstLineChars="0"/>
+      </w:pPr>
+      <w:bookmarkStart w:id="0" w:name="_GoBack"/>
+      <w:bookmarkEnd w:id="0"/>
+    </w:p>
+    <w:p>
+      <w:pPr>
+        <w:jc w:val="center"/>
+        <w:rPr>
+          <w:b/>
+        </w:rPr>
+      </w:pPr>
+      <w:r>
+        <w:rPr>
+          <w:b/>
+          <w:rtl w:val="0"/>
+        </w:rPr>
+        <w:t>Дополнительные требования.</w:t>
+      </w:r>
+    </w:p>
+    <w:tbl>
+      <w:tblPr>
+        <w:tblStyle w:val="5"/>
+        <w:tblW w:w="0" w:type="auto"/>
+        <w:tblInd w:w="0" w:type="dxa"/>
+        <w:tblBorders>
+          <w:top w:val="single" w:color="auto" w:sz="4" w:space="0"/>
+          <w:left w:val="single" w:color="auto" w:sz="4" w:space="0"/>
+          <w:bottom w:val="single" w:color="auto" w:sz="4" w:space="0"/>
+          <w:right w:val="single" w:color="auto" w:sz="4" w:space="0"/>
+          <w:insideH w:val="single" w:color="auto" w:sz="4" w:space="0"/>
+          <w:insideV w:val="single" w:color="auto" w:sz="4" w:space="0"/>
+        </w:tblBorders>
+        <w:tblLayout w:type="autofit"/>
+        <w:tblCellMar>
+          <w:top w:w="0" w:type="dxa"/>
+          <w:left w:w="108" w:type="dxa"/>
+          <w:bottom w:w="0" w:type="dxa"/>
           <w:right w:w="108" w:type="dxa"/>
         </w:tblCellMar>
       </w:tblPr>
@@ -5871,156 +7469,306 @@
             <w:insideV w:val="single" w:color="auto" w:sz="4" w:space="0"/>
           </w:tblBorders>
           <w:tblCellMar>
+            <w:top w:w="0" w:type="dxa"/>
             <w:left w:w="108" w:type="dxa"/>
+            <w:bottom w:w="0" w:type="dxa"/>
             <w:right w:w="108" w:type="dxa"/>
           </w:tblCellMar>
         </w:tblPrEx>
         <w:tc>
           <w:tcPr>
             <w:tcW w:w="4908" w:type="dxa"/>
+            <w:vAlign w:val="top"/>
           </w:tcPr>
           <w:p>
             <w:pPr>
+              <w:widowControl w:val="0"/>
               <w:numPr>
+                <w:ilvl w:val="0"/>
                 <w:numId w:val="0"/>
               </w:numPr>
               <w:ind w:left="0" w:leftChars="0" w:firstLine="0" w:firstLineChars="0"/>
               <w:rPr>
-                <w:vertAlign w:val="baseline"/>
+                <w:rFonts w:hint="default" w:ascii="Arial" w:hAnsi="Arial" w:cs="Arial"/>
+                <w:sz w:val="22"/>
+                <w:szCs w:val="22"/>
+                <w:vertAlign w:val="baseline"/>
+                <w:lang w:val="ru-RU"/>
               </w:rPr>
             </w:pPr>
             <w:r>
               <w:rPr>
                 <w:rtl w:val="0"/>
               </w:rPr>
-              <w:t>Проект должен быть реализован на JDK 18</w:t>
+              <w:t>Разработать возможность прикрепления файлов к задаче и проекту. И возможность скачать файл по ссылке.</w:t>
             </w:r>
           </w:p>
         </w:tc>
         <w:tc>
           <w:tcPr>
             <w:tcW w:w="4908" w:type="dxa"/>
+            <w:vAlign w:val="top"/>
           </w:tcPr>
           <w:p>
             <w:pPr>
+              <w:widowControl w:val="0"/>
               <w:ind w:left="0" w:leftChars="0" w:firstLine="0" w:firstLineChars="0"/>
               <w:rPr>
-                <w:rFonts w:hint="default"/>
-                <w:vertAlign w:val="baseline"/>
-                <w:lang w:val="en-US"/>
+                <w:rFonts w:hint="default" w:cs="Arial"/>
+                <w:sz w:val="22"/>
+                <w:szCs w:val="22"/>
+                <w:vertAlign w:val="baseline"/>
+                <w:lang w:val="ru-RU"/>
               </w:rPr>
             </w:pPr>
             <w:r>
               <w:rPr>
-                <w:vertAlign w:val="baseline"/>
-                <w:lang w:val="ru-RU"/>
-              </w:rPr>
-              <w:t>При</w:t>
-            </w:r>
-            <w:r>
-              <w:rPr>
-                <w:rFonts w:hint="default"/>
-                <w:vertAlign w:val="baseline"/>
-                <w:lang w:val="ru-RU"/>
-              </w:rPr>
-              <w:t xml:space="preserve"> разработке использована </w:t>
-            </w:r>
-            <w:r>
-              <w:rPr>
-                <w:rFonts w:hint="default"/>
-                <w:vertAlign w:val="baseline"/>
-                <w:lang w:val="en-US"/>
-              </w:rPr>
-              <w:t>OpenJDK 18</w:t>
+                <w:rFonts w:hint="default" w:cs="Arial"/>
+                <w:sz w:val="22"/>
+                <w:szCs w:val="22"/>
+                <w:vertAlign w:val="baseline"/>
+                <w:lang w:val="ru-RU"/>
+              </w:rPr>
+              <w:t>Разработан</w:t>
+            </w:r>
+            <w:r>
+              <w:rPr>
+                <w:rFonts w:hint="default" w:cs="Arial"/>
+                <w:sz w:val="22"/>
+                <w:szCs w:val="22"/>
+                <w:vertAlign w:val="baseline"/>
+                <w:lang w:val="en-US"/>
+              </w:rPr>
+              <w:t xml:space="preserve"> </w:t>
+            </w:r>
+            <w:r>
+              <w:rPr>
+                <w:rFonts w:hint="default" w:cs="Arial"/>
+                <w:sz w:val="22"/>
+                <w:szCs w:val="22"/>
+                <w:vertAlign w:val="baseline"/>
+                <w:lang w:val="ru-RU"/>
+              </w:rPr>
+              <w:t xml:space="preserve">сервис </w:t>
+            </w:r>
+            <w:r>
+              <w:rPr>
+                <w:rFonts w:hint="default" w:cs="Arial"/>
+                <w:sz w:val="22"/>
+                <w:szCs w:val="22"/>
+                <w:vertAlign w:val="baseline"/>
+                <w:lang w:val="en-US"/>
+              </w:rPr>
+              <w:t xml:space="preserve">FileService </w:t>
+            </w:r>
+            <w:r>
+              <w:rPr>
+                <w:rFonts w:hint="default" w:cs="Arial"/>
+                <w:sz w:val="22"/>
+                <w:szCs w:val="22"/>
+                <w:vertAlign w:val="baseline"/>
+                <w:lang w:val="ru-RU"/>
+              </w:rPr>
+              <w:t xml:space="preserve">позволяющий выполнять загрузку и скачивание файлов. Реализован сервисы </w:t>
+            </w:r>
+            <w:r>
+              <w:rPr>
+                <w:rFonts w:hint="default" w:cs="Arial"/>
+                <w:sz w:val="22"/>
+                <w:szCs w:val="22"/>
+                <w:vertAlign w:val="baseline"/>
+                <w:lang w:val="en-US"/>
+              </w:rPr>
+              <w:t xml:space="preserve">TaskFileService </w:t>
+            </w:r>
+            <w:r>
+              <w:rPr>
+                <w:rFonts w:hint="default" w:cs="Arial"/>
+                <w:sz w:val="22"/>
+                <w:szCs w:val="22"/>
+                <w:vertAlign w:val="baseline"/>
+                <w:lang w:val="ru-RU"/>
+              </w:rPr>
+              <w:t xml:space="preserve">и </w:t>
+            </w:r>
+            <w:r>
+              <w:rPr>
+                <w:rFonts w:hint="default" w:cs="Arial"/>
+                <w:sz w:val="22"/>
+                <w:szCs w:val="22"/>
+                <w:vertAlign w:val="baseline"/>
+                <w:lang w:val="en-US"/>
+              </w:rPr>
+              <w:t xml:space="preserve">TaskAttachmentService </w:t>
+            </w:r>
+            <w:r>
+              <w:rPr>
+                <w:rFonts w:hint="default" w:cs="Arial"/>
+                <w:sz w:val="22"/>
+                <w:szCs w:val="22"/>
+                <w:vertAlign w:val="baseline"/>
+                <w:lang w:val="ru-RU"/>
+              </w:rPr>
+              <w:t>которые реализуют возможность прикрепления файлов к задаче.</w:t>
             </w:r>
           </w:p>
-        </w:tc>
-      </w:tr>
-      <w:tr>
-        <w:tblPrEx>
-          <w:tblBorders>
-            <w:top w:val="single" w:color="auto" w:sz="4" w:space="0"/>
-            <w:left w:val="single" w:color="auto" w:sz="4" w:space="0"/>
-            <w:bottom w:val="single" w:color="auto" w:sz="4" w:space="0"/>
-            <w:right w:val="single" w:color="auto" w:sz="4" w:space="0"/>
-            <w:insideH w:val="single" w:color="auto" w:sz="4" w:space="0"/>
-            <w:insideV w:val="single" w:color="auto" w:sz="4" w:space="0"/>
-          </w:tblBorders>
-        </w:tblPrEx>
-        <w:tc>
-          <w:tcPr>
-            <w:tcW w:w="4908" w:type="dxa"/>
-          </w:tcPr>
           <w:p>
             <w:pPr>
-              <w:numPr>
-                <w:numId w:val="0"/>
-              </w:numPr>
+              <w:widowControl w:val="0"/>
               <w:ind w:left="0" w:leftChars="0" w:firstLine="0" w:firstLineChars="0"/>
               <w:rPr>
-                <w:vertAlign w:val="baseline"/>
+                <w:rFonts w:hint="default" w:cs="Arial"/>
+                <w:sz w:val="22"/>
+                <w:szCs w:val="22"/>
+                <w:vertAlign w:val="baseline"/>
+                <w:lang w:val="ru-RU"/>
               </w:rPr>
             </w:pPr>
             <w:r>
               <w:rPr>
-                <w:rtl w:val="0"/>
-              </w:rPr>
-              <w:t>Проект должен собираться с использованием maven</w:t>
+                <w:rFonts w:hint="default" w:cs="Arial"/>
+                <w:sz w:val="22"/>
+                <w:szCs w:val="22"/>
+                <w:vertAlign w:val="baseline"/>
+                <w:lang w:val="en-US"/>
+              </w:rPr>
+              <w:t xml:space="preserve">TaskFileService </w:t>
+            </w:r>
+            <w:r>
+              <w:rPr>
+                <w:rFonts w:hint="default" w:cs="Arial"/>
+                <w:sz w:val="22"/>
+                <w:szCs w:val="22"/>
+                <w:vertAlign w:val="baseline"/>
+                <w:lang w:val="ru-RU"/>
+              </w:rPr>
+              <w:t xml:space="preserve">реализует логику скачивания на основе базового сервиса </w:t>
+            </w:r>
+            <w:r>
+              <w:rPr>
+                <w:rFonts w:hint="default" w:cs="Arial"/>
+                <w:sz w:val="22"/>
+                <w:szCs w:val="22"/>
+                <w:vertAlign w:val="baseline"/>
+                <w:lang w:val="en-US"/>
+              </w:rPr>
+              <w:t xml:space="preserve">FileService. TaskAttachmentService </w:t>
+            </w:r>
+            <w:r>
+              <w:rPr>
+                <w:rFonts w:hint="default" w:cs="Arial"/>
+                <w:sz w:val="22"/>
+                <w:szCs w:val="22"/>
+                <w:vertAlign w:val="baseline"/>
+                <w:lang w:val="ru-RU"/>
+              </w:rPr>
+              <w:t xml:space="preserve">управляет сущностью </w:t>
+            </w:r>
+            <w:r>
+              <w:rPr>
+                <w:rFonts w:hint="default" w:cs="Arial"/>
+                <w:sz w:val="22"/>
+                <w:szCs w:val="22"/>
+                <w:vertAlign w:val="baseline"/>
+                <w:lang w:val="en-US"/>
+              </w:rPr>
+              <w:t>TaskAttachment</w:t>
+            </w:r>
+            <w:r>
+              <w:rPr>
+                <w:rFonts w:hint="default" w:cs="Arial"/>
+                <w:sz w:val="22"/>
+                <w:szCs w:val="22"/>
+                <w:vertAlign w:val="baseline"/>
+                <w:lang w:val="ru-RU"/>
+              </w:rPr>
+              <w:t>.</w:t>
+            </w:r>
+            <w:r>
+              <w:rPr>
+                <w:rFonts w:hint="default" w:cs="Arial"/>
+                <w:sz w:val="22"/>
+                <w:szCs w:val="22"/>
+                <w:vertAlign w:val="baseline"/>
+                <w:lang w:val="en-US"/>
+              </w:rPr>
+              <w:t xml:space="preserve"> </w:t>
+            </w:r>
+            <w:r>
+              <w:rPr>
+                <w:rFonts w:hint="default" w:cs="Arial"/>
+                <w:sz w:val="22"/>
+                <w:szCs w:val="22"/>
+                <w:vertAlign w:val="baseline"/>
+                <w:lang w:val="ru-RU"/>
+              </w:rPr>
+              <w:t>Эта сущность хранит информацию о файле - имя, путь, ссылку на задачу, к которой относится файл.</w:t>
             </w:r>
           </w:p>
-        </w:tc>
-        <w:tc>
-          <w:tcPr>
-            <w:tcW w:w="4908" w:type="dxa"/>
-          </w:tcPr>
           <w:p>
             <w:pPr>
+              <w:widowControl w:val="0"/>
               <w:ind w:left="0" w:leftChars="0" w:firstLine="0" w:firstLineChars="0"/>
               <w:rPr>
-                <w:rFonts w:hint="default"/>
+                <w:rFonts w:hint="default" w:cs="Arial"/>
+                <w:sz w:val="22"/>
+                <w:szCs w:val="22"/>
                 <w:vertAlign w:val="baseline"/>
                 <w:lang w:val="ru-RU"/>
               </w:rPr>
             </w:pPr>
             <w:r>
               <w:rPr>
-                <w:rFonts w:hint="default"/>
-                <w:vertAlign w:val="baseline"/>
-                <w:lang w:val="ru-RU"/>
-              </w:rPr>
-              <w:t xml:space="preserve">Реализована сборка проекта с помощью </w:t>
-            </w:r>
-            <w:r>
-              <w:rPr>
-                <w:rFonts w:hint="default"/>
-                <w:vertAlign w:val="baseline"/>
-                <w:lang w:val="en-US"/>
-              </w:rPr>
-              <w:t xml:space="preserve">maven </w:t>
-            </w:r>
-            <w:r>
-              <w:rPr>
-                <w:rFonts w:hint="default"/>
-                <w:vertAlign w:val="baseline"/>
-                <w:lang w:val="ru-RU"/>
-              </w:rPr>
-              <w:t xml:space="preserve">и spring-boot-maven-plugin в единый </w:t>
-            </w:r>
-            <w:r>
-              <w:rPr>
-                <w:rFonts w:hint="default"/>
-                <w:vertAlign w:val="baseline"/>
-                <w:lang w:val="en-US"/>
-              </w:rPr>
-              <w:t>jar-</w:t>
-            </w:r>
-            <w:r>
-              <w:rPr>
-                <w:rFonts w:hint="default"/>
-                <w:vertAlign w:val="baseline"/>
-                <w:lang w:val="ru-RU"/>
-              </w:rPr>
-              <w:t>файл</w:t>
+                <w:rFonts w:hint="default" w:cs="Arial"/>
+                <w:sz w:val="22"/>
+                <w:szCs w:val="22"/>
+                <w:vertAlign w:val="baseline"/>
+                <w:lang w:val="ru-RU"/>
+              </w:rPr>
+              <w:t xml:space="preserve">В </w:t>
+            </w:r>
+            <w:r>
+              <w:rPr>
+                <w:rFonts w:hint="default" w:cs="Arial"/>
+                <w:sz w:val="22"/>
+                <w:szCs w:val="22"/>
+                <w:vertAlign w:val="baseline"/>
+                <w:lang w:val="en-US"/>
+              </w:rPr>
+              <w:t>TaskController</w:t>
+            </w:r>
+            <w:r>
+              <w:rPr>
+                <w:rFonts w:hint="default" w:cs="Arial"/>
+                <w:sz w:val="22"/>
+                <w:szCs w:val="22"/>
+                <w:vertAlign w:val="baseline"/>
+                <w:lang w:val="ru-RU"/>
+              </w:rPr>
+              <w:t xml:space="preserve"> добавлены эндпойнты позволяющие добавить файл, скачать файл, получить список файлов прикрепленных к задаче или удалить прикрепленный файл.</w:t>
+            </w:r>
+          </w:p>
+          <w:p>
+            <w:pPr>
+              <w:widowControl w:val="0"/>
+              <w:ind w:left="0" w:leftChars="0" w:firstLine="0" w:firstLineChars="0"/>
+              <w:rPr>
+                <w:rFonts w:hint="default" w:cs="Arial"/>
+                <w:sz w:val="22"/>
+                <w:szCs w:val="22"/>
+                <w:vertAlign w:val="baseline"/>
+                <w:lang w:val="ru-RU"/>
+              </w:rPr>
+            </w:pPr>
+            <w:r>
+              <w:rPr>
+                <w:rFonts w:hint="default" w:cs="Arial"/>
+                <w:sz w:val="22"/>
+                <w:szCs w:val="22"/>
+                <w:vertAlign w:val="baseline"/>
+                <w:lang w:val="ru-RU"/>
+              </w:rPr>
+              <w:t>При удалении задачи удаляются также все файлы, которые были прикреллены к ней</w:t>
             </w:r>
           </w:p>
         </w:tc>
@@ -6036,84 +7784,127 @@
             <w:insideV w:val="single" w:color="auto" w:sz="4" w:space="0"/>
           </w:tblBorders>
           <w:tblCellMar>
+            <w:top w:w="0" w:type="dxa"/>
             <w:left w:w="108" w:type="dxa"/>
+            <w:bottom w:w="0" w:type="dxa"/>
             <w:right w:w="108" w:type="dxa"/>
           </w:tblCellMar>
         </w:tblPrEx>
         <w:tc>
           <w:tcPr>
             <w:tcW w:w="4908" w:type="dxa"/>
+            <w:vAlign w:val="top"/>
           </w:tcPr>
           <w:p>
             <w:pPr>
+              <w:widowControl w:val="0"/>
               <w:numPr>
+                <w:ilvl w:val="0"/>
                 <w:numId w:val="0"/>
               </w:numPr>
               <w:ind w:left="0" w:leftChars="0" w:firstLine="0" w:firstLineChars="0"/>
               <w:rPr>
-                <w:vertAlign w:val="baseline"/>
+                <w:rFonts w:hint="default" w:ascii="Arial" w:hAnsi="Arial" w:cs="Arial"/>
+                <w:sz w:val="22"/>
+                <w:szCs w:val="22"/>
+                <w:vertAlign w:val="baseline"/>
+                <w:lang w:val="ru-RU"/>
               </w:rPr>
             </w:pPr>
             <w:r>
               <w:rPr>
                 <w:rtl w:val="0"/>
               </w:rPr>
-              <w:t>Проект должен быть покрыт логами</w:t>
+              <w:t>Разработать уведомления на почту при появлении задачи назначенной на данного сотрудника. Реализовать можно через отправку напрямую по SMTP. Но будет плюсом если отправка будет реализована асинхронно через RabbitMQ.</w:t>
             </w:r>
           </w:p>
         </w:tc>
         <w:tc>
           <w:tcPr>
             <w:tcW w:w="4908" w:type="dxa"/>
+            <w:vAlign w:val="top"/>
           </w:tcPr>
           <w:p>
             <w:pPr>
+              <w:widowControl w:val="0"/>
               <w:ind w:left="0" w:leftChars="0" w:firstLine="0" w:firstLineChars="0"/>
               <w:rPr>
-                <w:rFonts w:hint="default"/>
+                <w:rFonts w:hint="default" w:ascii="Arial" w:hAnsi="Arial" w:cs="Arial"/>
+                <w:sz w:val="22"/>
+                <w:szCs w:val="22"/>
                 <w:vertAlign w:val="baseline"/>
                 <w:lang w:val="ru-RU"/>
               </w:rPr>
             </w:pPr>
             <w:r>
               <w:rPr>
-                <w:rFonts w:hint="default"/>
-                <w:vertAlign w:val="baseline"/>
-                <w:lang w:val="ru-RU"/>
-              </w:rPr>
-              <w:t xml:space="preserve">Использован </w:t>
-            </w:r>
-            <w:r>
-              <w:rPr>
-                <w:rFonts w:hint="default"/>
-                <w:vertAlign w:val="baseline"/>
-                <w:lang w:val="en-US"/>
-              </w:rPr>
-              <w:t xml:space="preserve">log4j2, </w:t>
-            </w:r>
-            <w:r>
-              <w:rPr>
-                <w:rFonts w:hint="default"/>
-                <w:vertAlign w:val="baseline"/>
-                <w:lang w:val="ru-RU"/>
-              </w:rPr>
-              <w:t xml:space="preserve">добавлено логирование операций создания, изменения и удаления основных сущностей - </w:t>
-            </w:r>
-            <w:r>
-              <w:rPr>
-                <w:rFonts w:hint="default"/>
-                <w:vertAlign w:val="baseline"/>
-                <w:lang w:val="en-US"/>
-              </w:rPr>
-              <w:t xml:space="preserve">account, employee, project, task. </w:t>
-            </w:r>
-            <w:r>
-              <w:rPr>
-                <w:rFonts w:hint="default"/>
-                <w:vertAlign w:val="baseline"/>
-                <w:lang w:val="ru-RU"/>
-              </w:rPr>
-              <w:t>А также при обработке кастомных исключений, отправке почты и загрузке файлов.</w:t>
+                <w:rFonts w:hint="default" w:cs="Arial"/>
+                <w:sz w:val="22"/>
+                <w:szCs w:val="22"/>
+                <w:vertAlign w:val="baseline"/>
+                <w:lang w:val="ru-RU"/>
+              </w:rPr>
+              <w:t xml:space="preserve">Разработан </w:t>
+            </w:r>
+            <w:r>
+              <w:rPr>
+                <w:rFonts w:hint="default" w:cs="Arial"/>
+                <w:sz w:val="22"/>
+                <w:szCs w:val="22"/>
+                <w:vertAlign w:val="baseline"/>
+                <w:lang w:val="en-US"/>
+              </w:rPr>
+              <w:t xml:space="preserve">EmailService </w:t>
+            </w:r>
+            <w:r>
+              <w:rPr>
+                <w:rFonts w:hint="default" w:cs="Arial"/>
+                <w:sz w:val="22"/>
+                <w:szCs w:val="22"/>
+                <w:vertAlign w:val="baseline"/>
+                <w:lang w:val="ru-RU"/>
+              </w:rPr>
+              <w:t xml:space="preserve">который реализуют функции отправки почты асинхронно через </w:t>
+            </w:r>
+            <w:r>
+              <w:rPr>
+                <w:rFonts w:hint="default" w:cs="Arial"/>
+                <w:sz w:val="22"/>
+                <w:szCs w:val="22"/>
+                <w:vertAlign w:val="baseline"/>
+                <w:lang w:val="en-US"/>
+              </w:rPr>
+              <w:t xml:space="preserve">RabbitMQ. </w:t>
+            </w:r>
+            <w:r>
+              <w:rPr>
+                <w:rFonts w:hint="default" w:cs="Arial"/>
+                <w:sz w:val="22"/>
+                <w:szCs w:val="22"/>
+                <w:vertAlign w:val="baseline"/>
+                <w:lang w:val="ru-RU"/>
+              </w:rPr>
+              <w:t xml:space="preserve">При создании новой задачи отправляется сообщение с этой задачей. </w:t>
+            </w:r>
+            <w:r>
+              <w:rPr>
+                <w:rFonts w:hint="default" w:cs="Arial"/>
+                <w:sz w:val="22"/>
+                <w:szCs w:val="22"/>
+                <w:vertAlign w:val="baseline"/>
+                <w:lang w:val="en-US"/>
+              </w:rPr>
+              <w:t xml:space="preserve">EmailService </w:t>
+            </w:r>
+            <w:r>
+              <w:rPr>
+                <w:rFonts w:hint="default" w:cs="Arial"/>
+                <w:sz w:val="22"/>
+                <w:szCs w:val="22"/>
+                <w:vertAlign w:val="baseline"/>
+                <w:lang w:val="ru-RU"/>
+              </w:rPr>
+              <w:t>содержит слушатель который получает сообщение и осуществляет отправку письма исполнителю указанному в задаче.</w:t>
             </w:r>
           </w:p>
         </w:tc>
@@ -6129,628 +7920,12 @@
             <w:insideV w:val="single" w:color="auto" w:sz="4" w:space="0"/>
           </w:tblBorders>
           <w:tblCellMar>
+            <w:top w:w="0" w:type="dxa"/>
             <w:left w:w="108" w:type="dxa"/>
+            <w:bottom w:w="0" w:type="dxa"/>
             <w:right w:w="108" w:type="dxa"/>
           </w:tblCellMar>
         </w:tblPrEx>
-        <w:tc>
-          <w:tcPr>
-            <w:tcW w:w="4908" w:type="dxa"/>
-          </w:tcPr>
-          <w:p>
-            <w:pPr>
-              <w:numPr>
-                <w:numId w:val="0"/>
-              </w:numPr>
-              <w:ind w:left="0" w:leftChars="0" w:firstLine="0" w:firstLineChars="0"/>
-              <w:rPr>
-                <w:vertAlign w:val="baseline"/>
-              </w:rPr>
-            </w:pPr>
-            <w:r>
-              <w:rPr>
-                <w:rtl w:val="0"/>
-              </w:rPr>
-              <w:t>API должно быть документировано с использованием OpenAPI</w:t>
-            </w:r>
-          </w:p>
-        </w:tc>
-        <w:tc>
-          <w:tcPr>
-            <w:tcW w:w="4908" w:type="dxa"/>
-          </w:tcPr>
-          <w:p>
-            <w:pPr>
-              <w:ind w:left="0" w:leftChars="0" w:firstLine="0" w:firstLineChars="0"/>
-              <w:rPr>
-                <w:rFonts w:hint="default"/>
-                <w:vertAlign w:val="baseline"/>
-                <w:lang w:val="ru-RU"/>
-              </w:rPr>
-            </w:pPr>
-            <w:r>
-              <w:rPr>
-                <w:rFonts w:hint="default"/>
-                <w:vertAlign w:val="baseline"/>
-                <w:lang w:val="ru-RU"/>
-              </w:rPr>
-              <w:t xml:space="preserve">Создана документация с помощью </w:t>
-            </w:r>
-            <w:r>
-              <w:rPr>
-                <w:rFonts w:hint="default"/>
-                <w:vertAlign w:val="baseline"/>
-                <w:lang w:val="en-US"/>
-              </w:rPr>
-              <w:t>OpenApi v3</w:t>
-            </w:r>
-          </w:p>
-        </w:tc>
-      </w:tr>
-      <w:tr>
-        <w:tblPrEx>
-          <w:tblBorders>
-            <w:top w:val="single" w:color="auto" w:sz="4" w:space="0"/>
-            <w:left w:val="single" w:color="auto" w:sz="4" w:space="0"/>
-            <w:bottom w:val="single" w:color="auto" w:sz="4" w:space="0"/>
-            <w:right w:val="single" w:color="auto" w:sz="4" w:space="0"/>
-            <w:insideH w:val="single" w:color="auto" w:sz="4" w:space="0"/>
-            <w:insideV w:val="single" w:color="auto" w:sz="4" w:space="0"/>
-          </w:tblBorders>
-          <w:tblCellMar>
-            <w:left w:w="108" w:type="dxa"/>
-            <w:right w:w="108" w:type="dxa"/>
-          </w:tblCellMar>
-        </w:tblPrEx>
-        <w:tc>
-          <w:tcPr>
-            <w:tcW w:w="4908" w:type="dxa"/>
-          </w:tcPr>
-          <w:p>
-            <w:pPr>
-              <w:numPr>
-                <w:numId w:val="0"/>
-              </w:numPr>
-              <w:ind w:left="0" w:leftChars="0" w:firstLine="0" w:firstLineChars="0"/>
-              <w:rPr>
-                <w:vertAlign w:val="baseline"/>
-              </w:rPr>
-            </w:pPr>
-            <w:r>
-              <w:rPr>
-                <w:rtl w:val="0"/>
-              </w:rPr>
-              <w:t>Основные функции должны быть покрыты тестами.</w:t>
-            </w:r>
-          </w:p>
-        </w:tc>
-        <w:tc>
-          <w:tcPr>
-            <w:tcW w:w="4908" w:type="dxa"/>
-          </w:tcPr>
-          <w:p>
-            <w:pPr>
-              <w:ind w:left="0" w:leftChars="0" w:firstLine="0" w:firstLineChars="0"/>
-              <w:rPr>
-                <w:rFonts w:hint="default"/>
-                <w:vertAlign w:val="baseline"/>
-                <w:lang w:val="ru-RU"/>
-              </w:rPr>
-            </w:pPr>
-            <w:r>
-              <w:rPr>
-                <w:rFonts w:hint="default"/>
-                <w:vertAlign w:val="baseline"/>
-                <w:lang w:val="ru-RU"/>
-              </w:rPr>
-              <w:t xml:space="preserve">Написаны </w:t>
-            </w:r>
-            <w:r>
-              <w:rPr>
-                <w:rFonts w:hint="default"/>
-                <w:vertAlign w:val="baseline"/>
-                <w:lang w:val="en-US"/>
-              </w:rPr>
-              <w:t xml:space="preserve">unit </w:t>
-            </w:r>
-            <w:r>
-              <w:rPr>
-                <w:rFonts w:hint="default"/>
-                <w:vertAlign w:val="baseline"/>
-                <w:lang w:val="ru-RU"/>
-              </w:rPr>
-              <w:t>и интеграционные тесты для основных сервисов</w:t>
-            </w:r>
-          </w:p>
-        </w:tc>
-      </w:tr>
-      <w:tr>
-        <w:tblPrEx>
-          <w:tblBorders>
-            <w:top w:val="single" w:color="auto" w:sz="4" w:space="0"/>
-            <w:left w:val="single" w:color="auto" w:sz="4" w:space="0"/>
-            <w:bottom w:val="single" w:color="auto" w:sz="4" w:space="0"/>
-            <w:right w:val="single" w:color="auto" w:sz="4" w:space="0"/>
-            <w:insideH w:val="single" w:color="auto" w:sz="4" w:space="0"/>
-            <w:insideV w:val="single" w:color="auto" w:sz="4" w:space="0"/>
-          </w:tblBorders>
-          <w:tblCellMar>
-            <w:left w:w="108" w:type="dxa"/>
-            <w:right w:w="108" w:type="dxa"/>
-          </w:tblCellMar>
-        </w:tblPrEx>
-        <w:tc>
-          <w:tcPr>
-            <w:tcW w:w="4908" w:type="dxa"/>
-          </w:tcPr>
-          <w:p>
-            <w:pPr>
-              <w:numPr>
-                <w:numId w:val="0"/>
-              </w:numPr>
-              <w:ind w:left="0" w:leftChars="0" w:firstLine="0" w:firstLineChars="0"/>
-              <w:rPr>
-                <w:vertAlign w:val="baseline"/>
-              </w:rPr>
-            </w:pPr>
-            <w:r>
-              <w:rPr>
-                <w:rtl w:val="0"/>
-              </w:rPr>
-              <w:t xml:space="preserve">Проект должен запускаться в docker-compose. </w:t>
-            </w:r>
-          </w:p>
-        </w:tc>
-        <w:tc>
-          <w:tcPr>
-            <w:tcW w:w="4908" w:type="dxa"/>
-          </w:tcPr>
-          <w:p>
-            <w:pPr>
-              <w:ind w:left="0" w:leftChars="0" w:firstLine="0" w:firstLineChars="0"/>
-              <w:rPr>
-                <w:rFonts w:hint="default"/>
-                <w:vertAlign w:val="baseline"/>
-                <w:lang w:val="en-US"/>
-              </w:rPr>
-            </w:pPr>
-            <w:r>
-              <w:rPr>
-                <w:rFonts w:hint="default"/>
-                <w:vertAlign w:val="baseline"/>
-                <w:lang w:val="ru-RU"/>
-              </w:rPr>
-              <w:t xml:space="preserve">Разработаны </w:t>
-            </w:r>
-            <w:r>
-              <w:rPr>
-                <w:rFonts w:hint="default"/>
-                <w:vertAlign w:val="baseline"/>
-                <w:lang w:val="en-US"/>
-              </w:rPr>
-              <w:t xml:space="preserve">dockerfile </w:t>
-            </w:r>
-            <w:r>
-              <w:rPr>
-                <w:rFonts w:hint="default"/>
-                <w:vertAlign w:val="baseline"/>
-                <w:lang w:val="ru-RU"/>
-              </w:rPr>
-              <w:t xml:space="preserve">и </w:t>
-            </w:r>
-            <w:r>
-              <w:rPr>
-                <w:rFonts w:hint="default"/>
-                <w:vertAlign w:val="baseline"/>
-                <w:lang w:val="en-US"/>
-              </w:rPr>
-              <w:t xml:space="preserve">docker-compose. </w:t>
-            </w:r>
-            <w:r>
-              <w:rPr>
-                <w:rFonts w:hint="default"/>
-                <w:vertAlign w:val="baseline"/>
-                <w:lang w:val="ru-RU"/>
-              </w:rPr>
-              <w:t xml:space="preserve">Проект запускается в </w:t>
-            </w:r>
-            <w:r>
-              <w:rPr>
-                <w:rFonts w:hint="default"/>
-                <w:vertAlign w:val="baseline"/>
-                <w:lang w:val="en-US"/>
-              </w:rPr>
-              <w:t>compose</w:t>
-            </w:r>
-            <w:r>
-              <w:rPr>
-                <w:rFonts w:hint="default"/>
-                <w:vertAlign w:val="baseline"/>
-                <w:lang w:val="ru-RU"/>
-              </w:rPr>
-              <w:t xml:space="preserve">. В директории проекта расположена папка </w:t>
-            </w:r>
-            <w:r>
-              <w:rPr>
-                <w:rFonts w:hint="default"/>
-                <w:vertAlign w:val="baseline"/>
-                <w:lang w:val="en-US"/>
-              </w:rPr>
-              <w:t xml:space="preserve">docker-compose </w:t>
-            </w:r>
-            <w:r>
-              <w:rPr>
-                <w:rFonts w:hint="default"/>
-                <w:vertAlign w:val="baseline"/>
-                <w:lang w:val="ru-RU"/>
-              </w:rPr>
-              <w:t xml:space="preserve">с необходимыми файлами. Для запуска проект также можно использовать скрипт </w:t>
-            </w:r>
-            <w:r>
-              <w:rPr>
-                <w:rFonts w:hint="default"/>
-                <w:vertAlign w:val="baseline"/>
-                <w:lang w:val="en-US"/>
-              </w:rPr>
-              <w:t xml:space="preserve">build-image </w:t>
-            </w:r>
-            <w:r>
-              <w:rPr>
-                <w:rFonts w:hint="default"/>
-                <w:vertAlign w:val="baseline"/>
-                <w:lang w:val="ru-RU"/>
-              </w:rPr>
-              <w:t xml:space="preserve">в папке проект, он запустит </w:t>
-            </w:r>
-            <w:r>
-              <w:rPr>
-                <w:rFonts w:hint="default"/>
-                <w:vertAlign w:val="baseline"/>
-                <w:lang w:val="en-US"/>
-              </w:rPr>
-              <w:t>compose.</w:t>
-            </w:r>
-          </w:p>
-        </w:tc>
-      </w:tr>
-      <w:tr>
-        <w:tblPrEx>
-          <w:tblBorders>
-            <w:top w:val="single" w:color="auto" w:sz="4" w:space="0"/>
-            <w:left w:val="single" w:color="auto" w:sz="4" w:space="0"/>
-            <w:bottom w:val="single" w:color="auto" w:sz="4" w:space="0"/>
-            <w:right w:val="single" w:color="auto" w:sz="4" w:space="0"/>
-            <w:insideH w:val="single" w:color="auto" w:sz="4" w:space="0"/>
-            <w:insideV w:val="single" w:color="auto" w:sz="4" w:space="0"/>
-          </w:tblBorders>
-          <w:tblCellMar>
-            <w:left w:w="108" w:type="dxa"/>
-            <w:right w:w="108" w:type="dxa"/>
-          </w:tblCellMar>
-        </w:tblPrEx>
-        <w:tc>
-          <w:tcPr>
-            <w:tcW w:w="4908" w:type="dxa"/>
-          </w:tcPr>
-          <w:p>
-            <w:pPr>
-              <w:numPr>
-                <w:numId w:val="0"/>
-              </w:numPr>
-              <w:ind w:left="0" w:leftChars="0" w:firstLine="0" w:firstLineChars="0"/>
-              <w:rPr>
-                <w:vertAlign w:val="baseline"/>
-              </w:rPr>
-            </w:pPr>
-            <w:r>
-              <w:rPr>
-                <w:rtl w:val="0"/>
-              </w:rPr>
-              <w:t>Структура БД должны инициализироваться с помощью liquibase.</w:t>
-            </w:r>
-          </w:p>
-        </w:tc>
-        <w:tc>
-          <w:tcPr>
-            <w:tcW w:w="4908" w:type="dxa"/>
-          </w:tcPr>
-          <w:p>
-            <w:pPr>
-              <w:ind w:left="0" w:leftChars="0" w:firstLine="0" w:firstLineChars="0"/>
-              <w:rPr>
-                <w:rFonts w:hint="default"/>
-                <w:vertAlign w:val="baseline"/>
-                <w:lang w:val="en-US"/>
-              </w:rPr>
-            </w:pPr>
-            <w:r>
-              <w:rPr>
-                <w:rFonts w:hint="default"/>
-                <w:vertAlign w:val="baseline"/>
-                <w:lang w:val="ru-RU"/>
-              </w:rPr>
-              <w:t xml:space="preserve">Для инициализации таблиц используется </w:t>
-            </w:r>
-            <w:r>
-              <w:rPr>
-                <w:rFonts w:hint="default"/>
-                <w:vertAlign w:val="baseline"/>
-                <w:lang w:val="en-US"/>
-              </w:rPr>
-              <w:t>liquibase yml changelog.</w:t>
-            </w:r>
-          </w:p>
-        </w:tc>
-      </w:tr>
-      <w:tr>
-        <w:tblPrEx>
-          <w:tblBorders>
-            <w:top w:val="single" w:color="auto" w:sz="4" w:space="0"/>
-            <w:left w:val="single" w:color="auto" w:sz="4" w:space="0"/>
-            <w:bottom w:val="single" w:color="auto" w:sz="4" w:space="0"/>
-            <w:right w:val="single" w:color="auto" w:sz="4" w:space="0"/>
-            <w:insideH w:val="single" w:color="auto" w:sz="4" w:space="0"/>
-            <w:insideV w:val="single" w:color="auto" w:sz="4" w:space="0"/>
-          </w:tblBorders>
-          <w:tblCellMar>
-            <w:left w:w="108" w:type="dxa"/>
-            <w:right w:w="108" w:type="dxa"/>
-          </w:tblCellMar>
-        </w:tblPrEx>
-        <w:tc>
-          <w:tcPr>
-            <w:tcW w:w="4908" w:type="dxa"/>
-          </w:tcPr>
-          <w:p>
-            <w:pPr>
-              <w:numPr>
-                <w:numId w:val="0"/>
-              </w:numPr>
-              <w:ind w:left="0" w:leftChars="0" w:firstLine="0" w:firstLineChars="0"/>
-              <w:rPr>
-                <w:vertAlign w:val="baseline"/>
-              </w:rPr>
-            </w:pPr>
-            <w:r>
-              <w:rPr>
-                <w:rtl w:val="0"/>
-              </w:rPr>
-              <w:t>Проект должен быть разработан на основе Spring Boot.</w:t>
-            </w:r>
-          </w:p>
-        </w:tc>
-        <w:tc>
-          <w:tcPr>
-            <w:tcW w:w="4908" w:type="dxa"/>
-          </w:tcPr>
-          <w:p>
-            <w:pPr>
-              <w:ind w:left="0" w:leftChars="0" w:firstLine="0" w:firstLineChars="0"/>
-              <w:rPr>
-                <w:rFonts w:hint="default"/>
-                <w:vertAlign w:val="baseline"/>
-                <w:lang w:val="en-US"/>
-              </w:rPr>
-            </w:pPr>
-            <w:r>
-              <w:rPr>
-                <w:rFonts w:hint="default"/>
-                <w:vertAlign w:val="baseline"/>
-                <w:lang w:val="ru-RU"/>
-              </w:rPr>
-              <w:t xml:space="preserve">Проект разработан на </w:t>
-            </w:r>
-            <w:r>
-              <w:rPr>
-                <w:rFonts w:hint="default"/>
-                <w:vertAlign w:val="baseline"/>
-                <w:lang w:val="en-US"/>
-              </w:rPr>
-              <w:t>Spring Boot 3.0.4</w:t>
-            </w:r>
-          </w:p>
-        </w:tc>
-      </w:tr>
-      <w:tr>
-        <w:tblPrEx>
-          <w:tblBorders>
-            <w:top w:val="single" w:color="auto" w:sz="4" w:space="0"/>
-            <w:left w:val="single" w:color="auto" w:sz="4" w:space="0"/>
-            <w:bottom w:val="single" w:color="auto" w:sz="4" w:space="0"/>
-            <w:right w:val="single" w:color="auto" w:sz="4" w:space="0"/>
-            <w:insideH w:val="single" w:color="auto" w:sz="4" w:space="0"/>
-            <w:insideV w:val="single" w:color="auto" w:sz="4" w:space="0"/>
-          </w:tblBorders>
-          <w:tblCellMar>
-            <w:left w:w="108" w:type="dxa"/>
-            <w:right w:w="108" w:type="dxa"/>
-          </w:tblCellMar>
-        </w:tblPrEx>
-        <w:tc>
-          <w:tcPr>
-            <w:tcW w:w="4908" w:type="dxa"/>
-          </w:tcPr>
-          <w:p>
-            <w:pPr>
-              <w:numPr>
-                <w:numId w:val="0"/>
-              </w:numPr>
-              <w:ind w:left="0" w:leftChars="0" w:firstLine="0" w:firstLineChars="0"/>
-              <w:rPr>
-                <w:vertAlign w:val="baseline"/>
-              </w:rPr>
-            </w:pPr>
-            <w:r>
-              <w:rPr>
-                <w:rtl w:val="0"/>
-              </w:rPr>
-              <w:t>Должен быть разработан Docker файл.</w:t>
-            </w:r>
-          </w:p>
-        </w:tc>
-        <w:tc>
-          <w:tcPr>
-            <w:tcW w:w="4908" w:type="dxa"/>
-          </w:tcPr>
-          <w:p>
-            <w:pPr>
-              <w:ind w:left="0" w:leftChars="0" w:firstLine="0" w:firstLineChars="0"/>
-              <w:rPr>
-                <w:rFonts w:hint="default"/>
-                <w:vertAlign w:val="baseline"/>
-                <w:lang w:val="ru-RU"/>
-              </w:rPr>
-            </w:pPr>
-            <w:r>
-              <w:rPr>
-                <w:rFonts w:hint="default"/>
-                <w:vertAlign w:val="baseline"/>
-                <w:lang w:val="ru-RU"/>
-              </w:rPr>
-              <w:t xml:space="preserve">Разработан </w:t>
-            </w:r>
-            <w:r>
-              <w:rPr>
-                <w:rFonts w:hint="default"/>
-                <w:vertAlign w:val="baseline"/>
-                <w:lang w:val="en-US"/>
-              </w:rPr>
-              <w:t>dockerfile (</w:t>
-            </w:r>
-            <w:r>
-              <w:rPr>
-                <w:rFonts w:hint="default"/>
-                <w:vertAlign w:val="baseline"/>
-                <w:lang w:val="ru-RU"/>
-              </w:rPr>
-              <w:t>в директории проекта)</w:t>
-            </w:r>
-          </w:p>
-        </w:tc>
-      </w:tr>
-      <w:tr>
-        <w:tblPrEx>
-          <w:tblBorders>
-            <w:top w:val="single" w:color="auto" w:sz="4" w:space="0"/>
-            <w:left w:val="single" w:color="auto" w:sz="4" w:space="0"/>
-            <w:bottom w:val="single" w:color="auto" w:sz="4" w:space="0"/>
-            <w:right w:val="single" w:color="auto" w:sz="4" w:space="0"/>
-            <w:insideH w:val="single" w:color="auto" w:sz="4" w:space="0"/>
-            <w:insideV w:val="single" w:color="auto" w:sz="4" w:space="0"/>
-          </w:tblBorders>
-          <w:tblCellMar>
-            <w:left w:w="108" w:type="dxa"/>
-            <w:right w:w="108" w:type="dxa"/>
-          </w:tblCellMar>
-        </w:tblPrEx>
-        <w:tc>
-          <w:tcPr>
-            <w:tcW w:w="4908" w:type="dxa"/>
-          </w:tcPr>
-          <w:p>
-            <w:pPr>
-              <w:numPr>
-                <w:numId w:val="0"/>
-              </w:numPr>
-              <w:ind w:left="0" w:leftChars="0" w:firstLine="0" w:firstLineChars="0"/>
-              <w:rPr>
-                <w:vertAlign w:val="baseline"/>
-              </w:rPr>
-            </w:pPr>
-            <w:r>
-              <w:rPr>
-                <w:rtl w:val="0"/>
-              </w:rPr>
-              <w:t xml:space="preserve">Проект должен быть мультимодульным. </w:t>
-            </w:r>
-          </w:p>
-        </w:tc>
-        <w:tc>
-          <w:tcPr>
-            <w:tcW w:w="4908" w:type="dxa"/>
-          </w:tcPr>
-          <w:p>
-            <w:pPr>
-              <w:ind w:left="0" w:leftChars="0" w:firstLine="0" w:firstLineChars="0"/>
-              <w:rPr>
-                <w:rFonts w:hint="default"/>
-                <w:vertAlign w:val="baseline"/>
-                <w:lang w:val="ru-RU"/>
-              </w:rPr>
-            </w:pPr>
-            <w:r>
-              <w:rPr>
-                <w:rFonts w:hint="default"/>
-                <w:vertAlign w:val="baseline"/>
-                <w:lang w:val="ru-RU"/>
-              </w:rPr>
-              <w:t>Проект используется многомодульность.</w:t>
-            </w:r>
-          </w:p>
-        </w:tc>
-      </w:tr>
-    </w:tbl>
-    <w:p>
-      <w:pPr>
-        <w:ind w:left="0" w:leftChars="0" w:firstLine="0" w:firstLineChars="0"/>
-      </w:pPr>
-    </w:p>
-    <w:p>
-      <w:pPr>
-        <w:jc w:val="center"/>
-        <w:rPr>
-          <w:b/>
-        </w:rPr>
-      </w:pPr>
-      <w:r>
-        <w:rPr>
-          <w:b/>
-          <w:rtl w:val="0"/>
-        </w:rPr>
-        <w:t>Дополнительные требования.</w:t>
-      </w:r>
-    </w:p>
-    <w:tbl>
-      <w:tblPr>
-        <w:tblStyle w:val="5"/>
-        <w:tblW w:w="0" w:type="auto"/>
-        <w:tblInd w:w="0" w:type="dxa"/>
-        <w:tblBorders>
-          <w:top w:val="single" w:color="auto" w:sz="4" w:space="0"/>
-          <w:left w:val="single" w:color="auto" w:sz="4" w:space="0"/>
-          <w:bottom w:val="single" w:color="auto" w:sz="4" w:space="0"/>
-          <w:right w:val="single" w:color="auto" w:sz="4" w:space="0"/>
-          <w:insideH w:val="single" w:color="auto" w:sz="4" w:space="0"/>
-          <w:insideV w:val="single" w:color="auto" w:sz="4" w:space="0"/>
-        </w:tblBorders>
-        <w:tblLayout w:type="autofit"/>
-        <w:tblCellMar>
-          <w:left w:w="108" w:type="dxa"/>
-          <w:right w:w="108" w:type="dxa"/>
-        </w:tblCellMar>
-      </w:tblPr>
-      <w:tblGrid>
-        <w:gridCol w:w="4908"/>
-        <w:gridCol w:w="4908"/>
-      </w:tblGrid>
-      <w:tr>
-        <w:tblPrEx>
-          <w:tblBorders>
-            <w:top w:val="single" w:color="auto" w:sz="4" w:space="0"/>
-            <w:left w:val="single" w:color="auto" w:sz="4" w:space="0"/>
-            <w:bottom w:val="single" w:color="auto" w:sz="4" w:space="0"/>
-            <w:right w:val="single" w:color="auto" w:sz="4" w:space="0"/>
-            <w:insideH w:val="single" w:color="auto" w:sz="4" w:space="0"/>
-            <w:insideV w:val="single" w:color="auto" w:sz="4" w:space="0"/>
-          </w:tblBorders>
-          <w:tblCellMar>
-            <w:left w:w="108" w:type="dxa"/>
-            <w:right w:w="108" w:type="dxa"/>
-          </w:tblCellMar>
-        </w:tblPrEx>
-        <w:trPr>
-          <w:cantSplit/>
-        </w:trPr>
         <w:tc>
           <w:tcPr>
             <w:tcW w:w="4908" w:type="dxa"/>
@@ -6758,7 +7933,9 @@
           </w:tcPr>
           <w:p>
             <w:pPr>
+              <w:widowControl w:val="0"/>
               <w:numPr>
+                <w:ilvl w:val="0"/>
                 <w:numId w:val="0"/>
               </w:numPr>
               <w:ind w:left="0" w:leftChars="0" w:firstLine="0" w:firstLineChars="0"/>
@@ -6774,7 +7951,7 @@
               <w:rPr>
                 <w:rtl w:val="0"/>
               </w:rPr>
-              <w:t>Разработать возможность прикрепления файлов к задаче и проекту. И возможность скачать файл по ссылке.</w:t>
+              <w:t>Сделать связанные задачи. Т.е. задача может зависеть от несколько других задач. Т.е. добавить функции линковки задачи к другой задачи.</w:t>
             </w:r>
           </w:p>
         </w:tc>
@@ -6785,9 +7962,10 @@
           </w:tcPr>
           <w:p>
             <w:pPr>
+              <w:widowControl w:val="0"/>
               <w:ind w:left="0" w:leftChars="0" w:firstLine="0" w:firstLineChars="0"/>
               <w:rPr>
-                <w:rFonts w:hint="default" w:cs="Arial"/>
+                <w:rFonts w:hint="default" w:ascii="Arial" w:hAnsi="Arial" w:cs="Arial"/>
                 <w:sz w:val="22"/>
                 <w:szCs w:val="22"/>
                 <w:vertAlign w:val="baseline"/>
@@ -6802,428 +7980,6 @@
                 <w:vertAlign w:val="baseline"/>
                 <w:lang w:val="ru-RU"/>
               </w:rPr>
-              <w:t>Разработан</w:t>
-            </w:r>
-            <w:r>
-              <w:rPr>
-                <w:rFonts w:hint="default" w:cs="Arial"/>
-                <w:sz w:val="22"/>
-                <w:szCs w:val="22"/>
-                <w:vertAlign w:val="baseline"/>
-                <w:lang w:val="en-US"/>
-              </w:rPr>
-              <w:t xml:space="preserve"> </w:t>
-            </w:r>
-            <w:r>
-              <w:rPr>
-                <w:rFonts w:hint="default" w:cs="Arial"/>
-                <w:sz w:val="22"/>
-                <w:szCs w:val="22"/>
-                <w:vertAlign w:val="baseline"/>
-                <w:lang w:val="ru-RU"/>
-              </w:rPr>
-              <w:t xml:space="preserve">сервис </w:t>
-            </w:r>
-            <w:r>
-              <w:rPr>
-                <w:rFonts w:hint="default" w:cs="Arial"/>
-                <w:sz w:val="22"/>
-                <w:szCs w:val="22"/>
-                <w:vertAlign w:val="baseline"/>
-                <w:lang w:val="en-US"/>
-              </w:rPr>
-              <w:t xml:space="preserve">FileService </w:t>
-            </w:r>
-            <w:r>
-              <w:rPr>
-                <w:rFonts w:hint="default" w:cs="Arial"/>
-                <w:sz w:val="22"/>
-                <w:szCs w:val="22"/>
-                <w:vertAlign w:val="baseline"/>
-                <w:lang w:val="ru-RU"/>
-              </w:rPr>
-              <w:t xml:space="preserve">позволяющий выполнять загрузку и скачивание файлов. Реализован сервисы </w:t>
-            </w:r>
-            <w:r>
-              <w:rPr>
-                <w:rFonts w:hint="default" w:cs="Arial"/>
-                <w:sz w:val="22"/>
-                <w:szCs w:val="22"/>
-                <w:vertAlign w:val="baseline"/>
-                <w:lang w:val="en-US"/>
-              </w:rPr>
-              <w:t xml:space="preserve">TaskFileService </w:t>
-            </w:r>
-            <w:r>
-              <w:rPr>
-                <w:rFonts w:hint="default" w:cs="Arial"/>
-                <w:sz w:val="22"/>
-                <w:szCs w:val="22"/>
-                <w:vertAlign w:val="baseline"/>
-                <w:lang w:val="ru-RU"/>
-              </w:rPr>
-              <w:t xml:space="preserve">и </w:t>
-            </w:r>
-            <w:r>
-              <w:rPr>
-                <w:rFonts w:hint="default" w:cs="Arial"/>
-                <w:sz w:val="22"/>
-                <w:szCs w:val="22"/>
-                <w:vertAlign w:val="baseline"/>
-                <w:lang w:val="en-US"/>
-              </w:rPr>
-              <w:t xml:space="preserve">TaskAttachmentService </w:t>
-            </w:r>
-            <w:r>
-              <w:rPr>
-                <w:rFonts w:hint="default" w:cs="Arial"/>
-                <w:sz w:val="22"/>
-                <w:szCs w:val="22"/>
-                <w:vertAlign w:val="baseline"/>
-                <w:lang w:val="ru-RU"/>
-              </w:rPr>
-              <w:t>которы</w:t>
-            </w:r>
-            <w:r>
-              <w:rPr>
-                <w:rFonts w:hint="default" w:cs="Arial"/>
-                <w:sz w:val="22"/>
-                <w:szCs w:val="22"/>
-                <w:vertAlign w:val="baseline"/>
-                <w:lang w:val="en-US"/>
-              </w:rPr>
-              <w:t>t</w:t>
-            </w:r>
-            <w:r>
-              <w:rPr>
-                <w:rFonts w:hint="default" w:cs="Arial"/>
-                <w:sz w:val="22"/>
-                <w:szCs w:val="22"/>
-                <w:vertAlign w:val="baseline"/>
-                <w:lang w:val="ru-RU"/>
-              </w:rPr>
-              <w:t xml:space="preserve"> реализуют возможность прикрепления файлов к задаче.</w:t>
-            </w:r>
-          </w:p>
-          <w:p>
-            <w:pPr>
-              <w:ind w:left="0" w:leftChars="0" w:firstLine="0" w:firstLineChars="0"/>
-              <w:rPr>
-                <w:rFonts w:hint="default" w:cs="Arial"/>
-                <w:sz w:val="22"/>
-                <w:szCs w:val="22"/>
-                <w:vertAlign w:val="baseline"/>
-                <w:lang w:val="ru-RU"/>
-              </w:rPr>
-            </w:pPr>
-            <w:r>
-              <w:rPr>
-                <w:rFonts w:hint="default" w:cs="Arial"/>
-                <w:sz w:val="22"/>
-                <w:szCs w:val="22"/>
-                <w:vertAlign w:val="baseline"/>
-                <w:lang w:val="en-US"/>
-              </w:rPr>
-              <w:t xml:space="preserve">TaskFileService </w:t>
-            </w:r>
-            <w:r>
-              <w:rPr>
-                <w:rFonts w:hint="default" w:cs="Arial"/>
-                <w:sz w:val="22"/>
-                <w:szCs w:val="22"/>
-                <w:vertAlign w:val="baseline"/>
-                <w:lang w:val="ru-RU"/>
-              </w:rPr>
-              <w:t xml:space="preserve">реализует логику скачивания загрузки на основе базового сервиса </w:t>
-            </w:r>
-            <w:r>
-              <w:rPr>
-                <w:rFonts w:hint="default" w:cs="Arial"/>
-                <w:sz w:val="22"/>
-                <w:szCs w:val="22"/>
-                <w:vertAlign w:val="baseline"/>
-                <w:lang w:val="en-US"/>
-              </w:rPr>
-              <w:t xml:space="preserve">FileService. TaskAttachmentService </w:t>
-            </w:r>
-            <w:r>
-              <w:rPr>
-                <w:rFonts w:hint="default" w:cs="Arial"/>
-                <w:sz w:val="22"/>
-                <w:szCs w:val="22"/>
-                <w:vertAlign w:val="baseline"/>
-                <w:lang w:val="ru-RU"/>
-              </w:rPr>
-              <w:t xml:space="preserve">управляет сущность </w:t>
-            </w:r>
-            <w:r>
-              <w:rPr>
-                <w:rFonts w:hint="default" w:cs="Arial"/>
-                <w:sz w:val="22"/>
-                <w:szCs w:val="22"/>
-                <w:vertAlign w:val="baseline"/>
-                <w:lang w:val="en-US"/>
-              </w:rPr>
-              <w:t xml:space="preserve">TaskAttachment </w:t>
-            </w:r>
-            <w:r>
-              <w:rPr>
-                <w:rFonts w:hint="default" w:cs="Arial"/>
-                <w:sz w:val="22"/>
-                <w:szCs w:val="22"/>
-                <w:vertAlign w:val="baseline"/>
-                <w:lang w:val="ru-RU"/>
-              </w:rPr>
-              <w:t>эта сущность хранит информацию о файле - имя, путь, ссылку на задачу, к которой относится файл.</w:t>
-            </w:r>
-          </w:p>
-          <w:p>
-            <w:pPr>
-              <w:ind w:left="0" w:leftChars="0" w:firstLine="0" w:firstLineChars="0"/>
-              <w:rPr>
-                <w:rFonts w:hint="default" w:cs="Arial"/>
-                <w:sz w:val="22"/>
-                <w:szCs w:val="22"/>
-                <w:vertAlign w:val="baseline"/>
-                <w:lang w:val="ru-RU"/>
-              </w:rPr>
-            </w:pPr>
-            <w:r>
-              <w:rPr>
-                <w:rFonts w:hint="default" w:cs="Arial"/>
-                <w:sz w:val="22"/>
-                <w:szCs w:val="22"/>
-                <w:vertAlign w:val="baseline"/>
-                <w:lang w:val="ru-RU"/>
-              </w:rPr>
-              <w:t xml:space="preserve">В </w:t>
-            </w:r>
-            <w:r>
-              <w:rPr>
-                <w:rFonts w:hint="default" w:cs="Arial"/>
-                <w:sz w:val="22"/>
-                <w:szCs w:val="22"/>
-                <w:vertAlign w:val="baseline"/>
-                <w:lang w:val="en-US"/>
-              </w:rPr>
-              <w:t>TaskController</w:t>
-            </w:r>
-            <w:r>
-              <w:rPr>
-                <w:rFonts w:hint="default" w:cs="Arial"/>
-                <w:sz w:val="22"/>
-                <w:szCs w:val="22"/>
-                <w:vertAlign w:val="baseline"/>
-                <w:lang w:val="ru-RU"/>
-              </w:rPr>
-              <w:t xml:space="preserve"> добавлены эндпойнты позволяющие добавить файл, скачать файл, получить список файлов прикрепленных к задаче или удалить прикрепленный файл.</w:t>
-            </w:r>
-          </w:p>
-        </w:tc>
-      </w:tr>
-      <w:tr>
-        <w:tblPrEx>
-          <w:tblBorders>
-            <w:top w:val="single" w:color="auto" w:sz="4" w:space="0"/>
-            <w:left w:val="single" w:color="auto" w:sz="4" w:space="0"/>
-            <w:bottom w:val="single" w:color="auto" w:sz="4" w:space="0"/>
-            <w:right w:val="single" w:color="auto" w:sz="4" w:space="0"/>
-            <w:insideH w:val="single" w:color="auto" w:sz="4" w:space="0"/>
-            <w:insideV w:val="single" w:color="auto" w:sz="4" w:space="0"/>
-          </w:tblBorders>
-          <w:tblCellMar>
-            <w:left w:w="108" w:type="dxa"/>
-            <w:right w:w="108" w:type="dxa"/>
-          </w:tblCellMar>
-        </w:tblPrEx>
-        <w:trPr>
-          <w:cantSplit/>
-        </w:trPr>
-        <w:tc>
-          <w:tcPr>
-            <w:tcW w:w="4908" w:type="dxa"/>
-            <w:vAlign w:val="top"/>
-          </w:tcPr>
-          <w:p>
-            <w:pPr>
-              <w:numPr>
-                <w:numId w:val="0"/>
-              </w:numPr>
-              <w:ind w:left="0" w:leftChars="0" w:firstLine="0" w:firstLineChars="0"/>
-              <w:rPr>
-                <w:rFonts w:hint="default" w:ascii="Arial" w:hAnsi="Arial" w:cs="Arial"/>
-                <w:sz w:val="22"/>
-                <w:szCs w:val="22"/>
-                <w:vertAlign w:val="baseline"/>
-                <w:lang w:val="ru-RU"/>
-              </w:rPr>
-            </w:pPr>
-            <w:r>
-              <w:rPr>
-                <w:rtl w:val="0"/>
-              </w:rPr>
-              <w:t>Разработать уведомления на почту при появлении задачи назначенной на данного сотрудника. Реализовать можно через отправку напрямую по SMTP. Но будет плюсом если отправка будет реализована асинхронно через RabbitMQ.</w:t>
-            </w:r>
-          </w:p>
-        </w:tc>
-        <w:tc>
-          <w:tcPr>
-            <w:tcW w:w="4908" w:type="dxa"/>
-            <w:vAlign w:val="top"/>
-          </w:tcPr>
-          <w:p>
-            <w:pPr>
-              <w:ind w:left="0" w:leftChars="0" w:firstLine="0" w:firstLineChars="0"/>
-              <w:rPr>
-                <w:rFonts w:hint="default" w:ascii="Arial" w:hAnsi="Arial" w:cs="Arial"/>
-                <w:sz w:val="22"/>
-                <w:szCs w:val="22"/>
-                <w:vertAlign w:val="baseline"/>
-                <w:lang w:val="ru-RU"/>
-              </w:rPr>
-            </w:pPr>
-            <w:r>
-              <w:rPr>
-                <w:rFonts w:hint="default" w:cs="Arial"/>
-                <w:sz w:val="22"/>
-                <w:szCs w:val="22"/>
-                <w:vertAlign w:val="baseline"/>
-                <w:lang w:val="ru-RU"/>
-              </w:rPr>
-              <w:t xml:space="preserve">Разработан </w:t>
-            </w:r>
-            <w:r>
-              <w:rPr>
-                <w:rFonts w:hint="default" w:cs="Arial"/>
-                <w:sz w:val="22"/>
-                <w:szCs w:val="22"/>
-                <w:vertAlign w:val="baseline"/>
-                <w:lang w:val="en-US"/>
-              </w:rPr>
-              <w:t xml:space="preserve">EmailService </w:t>
-            </w:r>
-            <w:r>
-              <w:rPr>
-                <w:rFonts w:hint="default" w:cs="Arial"/>
-                <w:sz w:val="22"/>
-                <w:szCs w:val="22"/>
-                <w:vertAlign w:val="baseline"/>
-                <w:lang w:val="ru-RU"/>
-              </w:rPr>
-              <w:t xml:space="preserve">который реализуют функции отправки почты асинхронно через </w:t>
-            </w:r>
-            <w:r>
-              <w:rPr>
-                <w:rFonts w:hint="default" w:cs="Arial"/>
-                <w:sz w:val="22"/>
-                <w:szCs w:val="22"/>
-                <w:vertAlign w:val="baseline"/>
-                <w:lang w:val="en-US"/>
-              </w:rPr>
-              <w:t xml:space="preserve">RabbitMQ. </w:t>
-            </w:r>
-            <w:r>
-              <w:rPr>
-                <w:rFonts w:hint="default" w:cs="Arial"/>
-                <w:sz w:val="22"/>
-                <w:szCs w:val="22"/>
-                <w:vertAlign w:val="baseline"/>
-                <w:lang w:val="ru-RU"/>
-              </w:rPr>
-              <w:t xml:space="preserve">При создании новой задачи отправляется сообщение с этой задачей. </w:t>
-            </w:r>
-            <w:r>
-              <w:rPr>
-                <w:rFonts w:hint="default" w:cs="Arial"/>
-                <w:sz w:val="22"/>
-                <w:szCs w:val="22"/>
-                <w:vertAlign w:val="baseline"/>
-                <w:lang w:val="en-US"/>
-              </w:rPr>
-              <w:t xml:space="preserve">EmailService </w:t>
-            </w:r>
-            <w:r>
-              <w:rPr>
-                <w:rFonts w:hint="default" w:cs="Arial"/>
-                <w:sz w:val="22"/>
-                <w:szCs w:val="22"/>
-                <w:vertAlign w:val="baseline"/>
-                <w:lang w:val="ru-RU"/>
-              </w:rPr>
-              <w:t>содержит слушатель который получает сообщение и осуществляет отправку письма исполнителю указанному в задаче.</w:t>
-            </w:r>
-          </w:p>
-        </w:tc>
-      </w:tr>
-      <w:tr>
-        <w:tblPrEx>
-          <w:tblBorders>
-            <w:top w:val="single" w:color="auto" w:sz="4" w:space="0"/>
-            <w:left w:val="single" w:color="auto" w:sz="4" w:space="0"/>
-            <w:bottom w:val="single" w:color="auto" w:sz="4" w:space="0"/>
-            <w:right w:val="single" w:color="auto" w:sz="4" w:space="0"/>
-            <w:insideH w:val="single" w:color="auto" w:sz="4" w:space="0"/>
-            <w:insideV w:val="single" w:color="auto" w:sz="4" w:space="0"/>
-          </w:tblBorders>
-          <w:tblCellMar>
-            <w:left w:w="108" w:type="dxa"/>
-            <w:right w:w="108" w:type="dxa"/>
-          </w:tblCellMar>
-        </w:tblPrEx>
-        <w:trPr>
-          <w:cantSplit/>
-        </w:trPr>
-        <w:tc>
-          <w:tcPr>
-            <w:tcW w:w="4908" w:type="dxa"/>
-            <w:vAlign w:val="top"/>
-          </w:tcPr>
-          <w:p>
-            <w:pPr>
-              <w:numPr>
-                <w:numId w:val="0"/>
-              </w:numPr>
-              <w:ind w:left="0" w:leftChars="0" w:firstLine="0" w:firstLineChars="0"/>
-              <w:rPr>
-                <w:rFonts w:hint="default" w:ascii="Arial" w:hAnsi="Arial" w:cs="Arial"/>
-                <w:sz w:val="22"/>
-                <w:szCs w:val="22"/>
-                <w:vertAlign w:val="baseline"/>
-                <w:lang w:val="ru-RU"/>
-              </w:rPr>
-            </w:pPr>
-            <w:r>
-              <w:rPr>
-                <w:rtl w:val="0"/>
-              </w:rPr>
-              <w:t>Сделать связанные задачи. Т.е. задача может зависеть от несколько других задач. Т.е. добавить функции линковки задачи к другой задачи.</w:t>
-            </w:r>
-          </w:p>
-        </w:tc>
-        <w:tc>
-          <w:tcPr>
-            <w:tcW w:w="4908" w:type="dxa"/>
-            <w:vAlign w:val="top"/>
-          </w:tcPr>
-          <w:p>
-            <w:pPr>
-              <w:ind w:left="0" w:leftChars="0" w:firstLine="0" w:firstLineChars="0"/>
-              <w:rPr>
-                <w:rFonts w:hint="default" w:ascii="Arial" w:hAnsi="Arial" w:cs="Arial"/>
-                <w:sz w:val="22"/>
-                <w:szCs w:val="22"/>
-                <w:vertAlign w:val="baseline"/>
-                <w:lang w:val="ru-RU"/>
-              </w:rPr>
-            </w:pPr>
-            <w:r>
-              <w:rPr>
-                <w:rFonts w:hint="default" w:cs="Arial"/>
-                <w:sz w:val="22"/>
-                <w:szCs w:val="22"/>
-                <w:vertAlign w:val="baseline"/>
-                <w:lang w:val="ru-RU"/>
-              </w:rPr>
               <w:t xml:space="preserve">Добавлены связи между задачами. Реализована следующая логика если задача ссылается на какие-либо задачи то ее нельзя перевести в статус </w:t>
             </w:r>
             <w:r>
@@ -7244,7 +8000,7 @@
                 <w:vertAlign w:val="baseline"/>
                 <w:lang w:val="ru-RU"/>
               </w:rPr>
-              <w:t xml:space="preserve">пока задачи на которые она ссылается не будут переведены в этот статус. Другими словами нельзя завершить задачу пока не завершены задачи от которых она зависит. </w:t>
+              <w:t>пока задачи на которые она ссылается не будут переведены в этот статус. Другими словами нельзя завершить задачу пока не завершены задачи от которых она зависит. Нельзя сделать ссылку на задачу, которая уже ссылается на исходную задачу</w:t>
             </w:r>
           </w:p>
         </w:tc>
@@ -7786,7 +8542,7 @@
     <w:lsdException w:qFormat="1" w:unhideWhenUsed="0" w:uiPriority="0" w:semiHidden="0" w:name="Title"/>
     <w:lsdException w:unhideWhenUsed="0" w:uiPriority="0" w:semiHidden="0" w:name="Closing"/>
     <w:lsdException w:unhideWhenUsed="0" w:uiPriority="0" w:semiHidden="0" w:name="Signature"/>
-    <w:lsdException w:unhideWhenUsed="0" w:uiPriority="0" w:name="Default Paragraph Font"/>
+    <w:lsdException w:qFormat="1" w:unhideWhenUsed="0" w:uiPriority="0" w:name="Default Paragraph Font"/>
     <w:lsdException w:unhideWhenUsed="0" w:uiPriority="0" w:semiHidden="0" w:name="Body Text"/>
     <w:lsdException w:unhideWhenUsed="0" w:uiPriority="0" w:semiHidden="0" w:name="Body Text Indent"/>
     <w:lsdException w:unhideWhenUsed="0" w:uiPriority="0" w:semiHidden="0" w:name="List Continue"/>
@@ -7820,7 +8576,7 @@
     <w:lsdException w:unhideWhenUsed="0" w:uiPriority="0" w:semiHidden="0" w:name="HTML Code"/>
     <w:lsdException w:unhideWhenUsed="0" w:uiPriority="0" w:semiHidden="0" w:name="HTML Definition"/>
     <w:lsdException w:unhideWhenUsed="0" w:uiPriority="0" w:semiHidden="0" w:name="HTML Keyboard"/>
-    <w:lsdException w:unhideWhenUsed="0" w:uiPriority="0" w:semiHidden="0" w:name="HTML Preformatted"/>
+    <w:lsdException w:qFormat="1" w:unhideWhenUsed="0" w:uiPriority="0" w:semiHidden="0" w:name="HTML Preformatted"/>
     <w:lsdException w:unhideWhenUsed="0" w:uiPriority="0" w:semiHidden="0" w:name="HTML Sample"/>
     <w:lsdException w:unhideWhenUsed="0" w:uiPriority="0" w:semiHidden="0" w:name="HTML Typewriter"/>
     <w:lsdException w:unhideWhenUsed="0" w:uiPriority="0" w:semiHidden="0" w:name="HTML Variable"/>
@@ -7890,6 +8646,7 @@
   <w:style w:type="character" w:default="1" w:styleId="2">
     <w:name w:val="Default Paragraph Font"/>
     <w:semiHidden/>
+    <w:qFormat/>
     <w:uiPriority w:val="0"/>
   </w:style>
   <w:style w:type="table" w:default="1" w:styleId="3">
@@ -7907,6 +8664,7 @@
   </w:style>
   <w:style w:type="paragraph" w:styleId="4">
     <w:name w:val="HTML Preformatted"/>
+    <w:qFormat/>
     <w:uiPriority w:val="0"/>
     <w:pPr>
       <w:tabs>

</xml_diff>